<commit_message>
Lab 1 completed through question 6
</commit_message>
<xml_diff>
--- a/Lab 1/Lab 1_2025.docx
+++ b/Lab 1/Lab 1_2025.docx
@@ -441,7 +441,25 @@
           <w:sz w:val="22"/>
           <w:szCs w:val="22"/>
         </w:rPr>
-        <w:t>level (e.g. longitudinal) data with particular correlation structures</w:t>
+        <w:t xml:space="preserve">level (e.g. longitudinal) data with </w:t>
+      </w:r>
+      <w:proofErr w:type="gramStart"/>
+      <w:r>
+        <w:rPr>
+          <w:rFonts w:asciiTheme="majorHAnsi" w:hAnsiTheme="majorHAnsi"/>
+          <w:sz w:val="22"/>
+          <w:szCs w:val="22"/>
+        </w:rPr>
+        <w:t>particular correlation</w:t>
+      </w:r>
+      <w:proofErr w:type="gramEnd"/>
+      <w:r>
+        <w:rPr>
+          <w:rFonts w:asciiTheme="majorHAnsi" w:hAnsiTheme="majorHAnsi"/>
+          <w:sz w:val="22"/>
+          <w:szCs w:val="22"/>
+        </w:rPr>
+        <w:t xml:space="preserve"> structures</w:t>
       </w:r>
     </w:p>
     <w:p>
@@ -462,7 +480,25 @@
           <w:sz w:val="22"/>
           <w:szCs w:val="22"/>
         </w:rPr>
-        <w:t>Check simulated data to assure they have the designed mean</w:t>
+        <w:t xml:space="preserve">Check simulated data to </w:t>
+      </w:r>
+      <w:proofErr w:type="gramStart"/>
+      <w:r>
+        <w:rPr>
+          <w:rFonts w:asciiTheme="majorHAnsi" w:hAnsiTheme="majorHAnsi"/>
+          <w:sz w:val="22"/>
+          <w:szCs w:val="22"/>
+        </w:rPr>
+        <w:t>assure</w:t>
+      </w:r>
+      <w:proofErr w:type="gramEnd"/>
+      <w:r>
+        <w:rPr>
+          <w:rFonts w:asciiTheme="majorHAnsi" w:hAnsiTheme="majorHAnsi"/>
+          <w:sz w:val="22"/>
+          <w:szCs w:val="22"/>
+        </w:rPr>
+        <w:t xml:space="preserve"> they have the designed mean</w:t>
       </w:r>
       <w:r>
         <w:rPr>
@@ -507,7 +543,25 @@
           <w:sz w:val="22"/>
           <w:szCs w:val="22"/>
         </w:rPr>
-        <w:t>Make a pairs plot that displays the degree of association among repeated measurements on individual</w:t>
+        <w:t xml:space="preserve">Make a </w:t>
+      </w:r>
+      <w:proofErr w:type="gramStart"/>
+      <w:r>
+        <w:rPr>
+          <w:rFonts w:asciiTheme="majorHAnsi" w:hAnsiTheme="majorHAnsi"/>
+          <w:sz w:val="22"/>
+          <w:szCs w:val="22"/>
+        </w:rPr>
+        <w:t>pairs</w:t>
+      </w:r>
+      <w:proofErr w:type="gramEnd"/>
+      <w:r>
+        <w:rPr>
+          <w:rFonts w:asciiTheme="majorHAnsi" w:hAnsiTheme="majorHAnsi"/>
+          <w:sz w:val="22"/>
+          <w:szCs w:val="22"/>
+        </w:rPr>
+        <w:t xml:space="preserve"> plot that displays the degree of association among repeated measurements on individual</w:t>
       </w:r>
       <w:r>
         <w:rPr>
@@ -758,15 +812,42 @@
           <w:sz w:val="22"/>
           <w:szCs w:val="22"/>
         </w:rPr>
-        <w:t xml:space="preserve">has length n and the variance/covariance matrix </w:t>
-      </w:r>
-      <w:r>
-        <w:rPr>
-          <w:rFonts w:asciiTheme="majorHAnsi" w:hAnsiTheme="majorHAnsi"/>
-          <w:sz w:val="22"/>
-          <w:szCs w:val="22"/>
-        </w:rPr>
-        <w:t xml:space="preserve">is n x n </w:t>
+        <w:t xml:space="preserve">has length </w:t>
+      </w:r>
+      <w:proofErr w:type="gramStart"/>
+      <w:r>
+        <w:rPr>
+          <w:rFonts w:asciiTheme="majorHAnsi" w:hAnsiTheme="majorHAnsi"/>
+          <w:sz w:val="22"/>
+          <w:szCs w:val="22"/>
+        </w:rPr>
+        <w:t>n</w:t>
+      </w:r>
+      <w:proofErr w:type="gramEnd"/>
+      <w:r>
+        <w:rPr>
+          <w:rFonts w:asciiTheme="majorHAnsi" w:hAnsiTheme="majorHAnsi"/>
+          <w:sz w:val="22"/>
+          <w:szCs w:val="22"/>
+        </w:rPr>
+        <w:t xml:space="preserve"> and the variance/covariance matrix </w:t>
+      </w:r>
+      <w:r>
+        <w:rPr>
+          <w:rFonts w:asciiTheme="majorHAnsi" w:hAnsiTheme="majorHAnsi"/>
+          <w:sz w:val="22"/>
+          <w:szCs w:val="22"/>
+        </w:rPr>
+        <w:t xml:space="preserve">is n x </w:t>
+      </w:r>
+      <w:proofErr w:type="gramStart"/>
+      <w:r>
+        <w:rPr>
+          <w:rFonts w:asciiTheme="majorHAnsi" w:hAnsiTheme="majorHAnsi"/>
+          <w:sz w:val="22"/>
+          <w:szCs w:val="22"/>
+        </w:rPr>
+        <w:t xml:space="preserve">n </w:t>
       </w:r>
       <w:r>
         <w:rPr>
@@ -784,6 +865,7 @@
         </w:rPr>
         <w:t>(</w:t>
       </w:r>
+      <w:proofErr w:type="gramEnd"/>
       <w:r>
         <w:rPr>
           <w:rFonts w:asciiTheme="majorHAnsi" w:hAnsiTheme="majorHAnsi"/>
@@ -1196,14 +1278,7 @@
                             <w:rFonts w:ascii="Cambria Math" w:hAnsi="Cambria Math"/>
                             <w:sz w:val="22"/>
                           </w:rPr>
-                          <m:t>i</m:t>
-                        </m:r>
-                        <m:r>
-                          <w:rPr>
-                            <w:rFonts w:ascii="Cambria Math" w:hAnsi="Cambria Math"/>
-                            <w:sz w:val="22"/>
-                          </w:rPr>
-                          <m:t>1</m:t>
+                          <m:t>i1</m:t>
                         </m:r>
                       </m:sub>
                     </m:sSub>
@@ -1236,14 +1311,7 @@
                             <w:rFonts w:ascii="Cambria Math" w:hAnsi="Cambria Math"/>
                             <w:sz w:val="22"/>
                           </w:rPr>
-                          <m:t>i</m:t>
-                        </m:r>
-                        <m:r>
-                          <w:rPr>
-                            <w:rFonts w:ascii="Cambria Math" w:hAnsi="Cambria Math"/>
-                            <w:sz w:val="22"/>
-                          </w:rPr>
-                          <m:t>2</m:t>
+                          <m:t>i2</m:t>
                         </m:r>
                       </m:sub>
                     </m:sSub>
@@ -1276,14 +1344,7 @@
                             <w:rFonts w:ascii="Cambria Math" w:hAnsi="Cambria Math"/>
                             <w:sz w:val="22"/>
                           </w:rPr>
-                          <m:t>i</m:t>
-                        </m:r>
-                        <m:r>
-                          <w:rPr>
-                            <w:rFonts w:ascii="Cambria Math" w:hAnsi="Cambria Math"/>
-                            <w:sz w:val="22"/>
-                          </w:rPr>
-                          <m:t>3</m:t>
+                          <m:t>i3</m:t>
                         </m:r>
                       </m:sub>
                     </m:sSub>
@@ -1297,14 +1358,7 @@
               <w:rFonts w:ascii="Cambria Math" w:hAnsi="Cambria Math"/>
               <w:sz w:val="22"/>
             </w:rPr>
-            <m:t>~</m:t>
-          </m:r>
-          <m:r>
-            <w:rPr>
-              <w:rFonts w:ascii="Cambria Math" w:hAnsi="Cambria Math"/>
-              <w:sz w:val="22"/>
-            </w:rPr>
-            <m:t>MVG</m:t>
+            <m:t>~MVG</m:t>
           </m:r>
           <m:d>
             <m:dPr>
@@ -2334,7 +2388,27 @@
           <w:iCs/>
           <w:sz w:val="22"/>
         </w:rPr>
-        <w:t xml:space="preserve"> represent? Hand draw the distribution of </w:t>
+        <w:t xml:space="preserve"> represent? Hand </w:t>
+      </w:r>
+      <w:proofErr w:type="gramStart"/>
+      <w:r>
+        <w:rPr>
+          <w:rFonts w:ascii="Times New Roman" w:hAnsi="Times New Roman"/>
+          <w:i/>
+          <w:iCs/>
+          <w:sz w:val="22"/>
+        </w:rPr>
+        <w:t>draw</w:t>
+      </w:r>
+      <w:proofErr w:type="gramEnd"/>
+      <w:r>
+        <w:rPr>
+          <w:rFonts w:ascii="Times New Roman" w:hAnsi="Times New Roman"/>
+          <w:i/>
+          <w:iCs/>
+          <w:sz w:val="22"/>
+        </w:rPr>
+        <w:t xml:space="preserve"> the distribution of </w:t>
       </w:r>
       <m:oMath>
         <m:sSub>
@@ -2850,7 +2924,23 @@
           <w:rFonts w:ascii="Times New Roman" w:hAnsi="Times New Roman"/>
           <w:sz w:val="22"/>
         </w:rPr>
-        <w:t>, for each individual,</w:t>
+        <w:t xml:space="preserve">, for </w:t>
+      </w:r>
+      <w:proofErr w:type="gramStart"/>
+      <w:r>
+        <w:rPr>
+          <w:rFonts w:ascii="Times New Roman" w:hAnsi="Times New Roman"/>
+          <w:sz w:val="22"/>
+        </w:rPr>
+        <w:t>each individual</w:t>
+      </w:r>
+      <w:proofErr w:type="gramEnd"/>
+      <w:r>
+        <w:rPr>
+          <w:rFonts w:ascii="Times New Roman" w:hAnsi="Times New Roman"/>
+          <w:sz w:val="22"/>
+        </w:rPr>
+        <w:t>,</w:t>
       </w:r>
       <w:r>
         <w:rPr>
@@ -2931,7 +3021,30 @@
           <w:rFonts w:ascii="Times New Roman" w:hAnsi="Times New Roman"/>
           <w:sz w:val="22"/>
         </w:rPr>
-        <w:t xml:space="preserve"> pairwise correlations.  </w:t>
+        <w:t xml:space="preserve"> pairwise </w:t>
+      </w:r>
+      <w:proofErr w:type="gramStart"/>
+      <w:r>
+        <w:rPr>
+          <w:rFonts w:ascii="Times New Roman" w:hAnsi="Times New Roman"/>
+          <w:sz w:val="22"/>
+        </w:rPr>
+        <w:t xml:space="preserve">correlation  </w:t>
+      </w:r>
+      <w:r>
+        <w:rPr>
+          <w:rFonts w:ascii="Times New Roman" w:hAnsi="Times New Roman"/>
+          <w:sz w:val="22"/>
+        </w:rPr>
+        <w:t>ns</w:t>
+      </w:r>
+      <w:proofErr w:type="gramEnd"/>
+      <w:r>
+        <w:rPr>
+          <w:rFonts w:ascii="Times New Roman" w:hAnsi="Times New Roman"/>
+          <w:sz w:val="22"/>
+        </w:rPr>
+        <w:t xml:space="preserve">.  </w:t>
       </w:r>
     </w:p>
     <w:p>
@@ -2995,12 +3108,37 @@
         </w:rPr>
         <w:t>be the SF-36 mental health score for subj</w:t>
       </w:r>
-      <w:r>
-        <w:rPr>
-          <w:rFonts w:ascii="Times New Roman" w:hAnsi="Times New Roman"/>
-          <w:sz w:val="22"/>
-        </w:rPr>
-        <w:t>ect i = 1, …, 100, a</w:t>
+      <w:proofErr w:type="spellStart"/>
+      <w:r>
+        <w:rPr>
+          <w:rFonts w:ascii="Times New Roman" w:hAnsi="Times New Roman"/>
+          <w:sz w:val="22"/>
+        </w:rPr>
+        <w:t>ect</w:t>
+      </w:r>
+      <w:proofErr w:type="spellEnd"/>
+      <w:r>
+        <w:rPr>
+          <w:rFonts w:ascii="Times New Roman" w:hAnsi="Times New Roman"/>
+          <w:sz w:val="22"/>
+        </w:rPr>
+        <w:t xml:space="preserve"> </w:t>
+      </w:r>
+      <w:proofErr w:type="spellStart"/>
+      <w:r>
+        <w:rPr>
+          <w:rFonts w:ascii="Times New Roman" w:hAnsi="Times New Roman"/>
+          <w:sz w:val="22"/>
+        </w:rPr>
+        <w:t>i</w:t>
+      </w:r>
+      <w:proofErr w:type="spellEnd"/>
+      <w:r>
+        <w:rPr>
+          <w:rFonts w:ascii="Times New Roman" w:hAnsi="Times New Roman"/>
+          <w:sz w:val="22"/>
+        </w:rPr>
+        <w:t xml:space="preserve"> = 1, …, 100, a</w:t>
       </w:r>
       <w:r>
         <w:rPr>
@@ -3097,8 +3235,18 @@
           <w:i/>
           <w:sz w:val="22"/>
         </w:rPr>
-        <w:t xml:space="preserve"> i</w:t>
-      </w:r>
+        <w:t xml:space="preserve"> </w:t>
+      </w:r>
+      <w:proofErr w:type="spellStart"/>
+      <w:r>
+        <w:rPr>
+          <w:rFonts w:ascii="Times New Roman" w:hAnsi="Times New Roman"/>
+          <w:i/>
+          <w:sz w:val="22"/>
+        </w:rPr>
+        <w:t>i</w:t>
+      </w:r>
+      <w:proofErr w:type="spellEnd"/>
       <w:r>
         <w:rPr>
           <w:rFonts w:ascii="Times New Roman" w:hAnsi="Times New Roman"/>
@@ -3174,7 +3322,15 @@
           <w:rFonts w:ascii="Times New Roman" w:hAnsi="Times New Roman"/>
           <w:sz w:val="22"/>
         </w:rPr>
-        <w:t xml:space="preserve"> and correlation ρ</w:t>
+        <w:t xml:space="preserve"> and correlation </w:t>
+      </w:r>
+      <w:proofErr w:type="spellStart"/>
+      <w:r>
+        <w:rPr>
+          <w:rFonts w:ascii="Times New Roman" w:hAnsi="Times New Roman"/>
+          <w:sz w:val="22"/>
+        </w:rPr>
+        <w:t>ρ</w:t>
       </w:r>
       <w:r>
         <w:rPr>
@@ -3184,6 +3340,7 @@
         </w:rPr>
         <w:t>jk</w:t>
       </w:r>
+      <w:proofErr w:type="spellEnd"/>
       <w:r>
         <w:rPr>
           <w:rFonts w:ascii="Times New Roman" w:hAnsi="Times New Roman"/>
@@ -3523,20 +3680,74 @@
     </w:p>
     <w:p>
       <w:pPr>
-        <w:rPr>
-          <w:rFonts w:ascii="Times New Roman" w:hAnsi="Times New Roman"/>
-          <w:i/>
-          <w:iCs/>
-          <w:sz w:val="22"/>
-        </w:rPr>
-      </w:pPr>
-      <w:r>
-        <w:rPr>
-          <w:rFonts w:asciiTheme="majorHAnsi" w:hAnsiTheme="majorHAnsi"/>
-          <w:sz w:val="22"/>
-          <w:szCs w:val="22"/>
-        </w:rPr>
-        <w:t xml:space="preserve">5. </w:t>
+        <w:ind w:left="450"/>
+        <w:rPr>
+          <w:rFonts w:ascii="Times New Roman" w:hAnsi="Times New Roman"/>
+          <w:sz w:val="22"/>
+        </w:rPr>
+      </w:pPr>
+    </w:p>
+    <w:p>
+      <w:pPr>
+        <w:ind w:left="450"/>
+        <w:rPr>
+          <w:rFonts w:ascii="Times New Roman" w:hAnsi="Times New Roman"/>
+          <w:sz w:val="22"/>
+        </w:rPr>
+      </w:pPr>
+    </w:p>
+    <w:p>
+      <w:pPr>
+        <w:ind w:left="450"/>
+        <w:rPr>
+          <w:rFonts w:ascii="Times New Roman" w:hAnsi="Times New Roman"/>
+          <w:sz w:val="22"/>
+        </w:rPr>
+      </w:pPr>
+    </w:p>
+    <w:p>
+      <w:pPr>
+        <w:ind w:left="450"/>
+        <w:rPr>
+          <w:rFonts w:ascii="Times New Roman" w:hAnsi="Times New Roman"/>
+          <w:sz w:val="22"/>
+        </w:rPr>
+      </w:pPr>
+    </w:p>
+    <w:p>
+      <w:pPr>
+        <w:ind w:left="450"/>
+        <w:rPr>
+          <w:rFonts w:ascii="Times New Roman" w:hAnsi="Times New Roman"/>
+          <w:sz w:val="22"/>
+        </w:rPr>
+      </w:pPr>
+    </w:p>
+    <w:p>
+      <w:pPr>
+        <w:rPr>
+          <w:rFonts w:ascii="Times New Roman" w:hAnsi="Times New Roman"/>
+          <w:i/>
+          <w:iCs/>
+          <w:sz w:val="22"/>
+        </w:rPr>
+      </w:pPr>
+      <w:r>
+        <w:rPr>
+          <w:rFonts w:asciiTheme="majorHAnsi" w:hAnsiTheme="majorHAnsi"/>
+          <w:sz w:val="22"/>
+          <w:szCs w:val="22"/>
+        </w:rPr>
+        <w:t>5</w:t>
+      </w:r>
+      <w:proofErr w:type="gramStart"/>
+      <w:r>
+        <w:rPr>
+          <w:rFonts w:asciiTheme="majorHAnsi" w:hAnsiTheme="majorHAnsi"/>
+          <w:sz w:val="22"/>
+          <w:szCs w:val="22"/>
+        </w:rPr>
+        <w:t xml:space="preserve">. </w:t>
       </w:r>
       <w:r>
         <w:rPr>
@@ -3554,7 +3765,18 @@
           <w:sz w:val="22"/>
           <w:szCs w:val="22"/>
         </w:rPr>
-        <w:t xml:space="preserve">Describe in a sentence or two the </w:t>
+        <w:t>Describe</w:t>
+      </w:r>
+      <w:proofErr w:type="gramEnd"/>
+      <w:r>
+        <w:rPr>
+          <w:rFonts w:ascii="Times New Roman" w:hAnsi="Times New Roman"/>
+          <w:i/>
+          <w:iCs/>
+          <w:sz w:val="22"/>
+          <w:szCs w:val="22"/>
+        </w:rPr>
+        <w:t xml:space="preserve"> in a sentence or two the </w:t>
       </w:r>
       <w:r>
         <w:rPr>
@@ -3821,7 +4043,27 @@
           <w:iCs/>
           <w:sz w:val="22"/>
         </w:rPr>
-        <w:t xml:space="preserve"> lay understanding of the SF-36 measure, how is nature likely to work to produce the ACF pattern you observe.</w:t>
+        <w:t xml:space="preserve"> lay understanding of the SF-36 measure, how </w:t>
+      </w:r>
+      <w:proofErr w:type="gramStart"/>
+      <w:r>
+        <w:rPr>
+          <w:rFonts w:ascii="Times New Roman" w:hAnsi="Times New Roman"/>
+          <w:i/>
+          <w:iCs/>
+          <w:sz w:val="22"/>
+        </w:rPr>
+        <w:t>is nature</w:t>
+      </w:r>
+      <w:proofErr w:type="gramEnd"/>
+      <w:r>
+        <w:rPr>
+          <w:rFonts w:ascii="Times New Roman" w:hAnsi="Times New Roman"/>
+          <w:i/>
+          <w:iCs/>
+          <w:sz w:val="22"/>
+        </w:rPr>
+        <w:t xml:space="preserve"> likely to work to produce the ACF pattern you observe.</w:t>
       </w:r>
       <w:r>
         <w:rPr>
@@ -3908,19 +4150,37 @@
         </w:rPr>
         <w:t xml:space="preserve"> Below find STATA and R code for generating </w:t>
       </w:r>
-      <w:r>
-        <w:rPr>
-          <w:rFonts w:asciiTheme="majorHAnsi" w:hAnsiTheme="majorHAnsi"/>
-          <w:sz w:val="22"/>
-        </w:rPr>
-        <w:t xml:space="preserve">n independent </w:t>
-      </w:r>
-      <w:r>
-        <w:rPr>
-          <w:rFonts w:asciiTheme="majorHAnsi" w:hAnsiTheme="majorHAnsi"/>
-          <w:sz w:val="22"/>
-        </w:rPr>
-        <w:t>random draws from a multivariate Gaussian distribution</w:t>
+      <w:proofErr w:type="spellStart"/>
+      <w:proofErr w:type="gramStart"/>
+      <w:r>
+        <w:rPr>
+          <w:rFonts w:asciiTheme="majorHAnsi" w:hAnsiTheme="majorHAnsi"/>
+          <w:sz w:val="22"/>
+        </w:rPr>
+        <w:t>n</w:t>
+      </w:r>
+      <w:proofErr w:type="spellEnd"/>
+      <w:r>
+        <w:rPr>
+          <w:rFonts w:asciiTheme="majorHAnsi" w:hAnsiTheme="majorHAnsi"/>
+          <w:sz w:val="22"/>
+        </w:rPr>
+        <w:t xml:space="preserve"> independent </w:t>
+      </w:r>
+      <w:r>
+        <w:rPr>
+          <w:rFonts w:asciiTheme="majorHAnsi" w:hAnsiTheme="majorHAnsi"/>
+          <w:sz w:val="22"/>
+        </w:rPr>
+        <w:t>random draws</w:t>
+      </w:r>
+      <w:proofErr w:type="gramEnd"/>
+      <w:r>
+        <w:rPr>
+          <w:rFonts w:asciiTheme="majorHAnsi" w:hAnsiTheme="majorHAnsi"/>
+          <w:sz w:val="22"/>
+        </w:rPr>
+        <w:t xml:space="preserve"> from a multivariate Gaussian distribution</w:t>
       </w:r>
       <w:r>
         <w:rPr>
@@ -4062,7 +4322,27 @@
           <w:kern w:val="24"/>
           <w:sz w:val="20"/>
         </w:rPr>
-        <w:t>* Define the mean, standard deviation and correlation matrix</w:t>
+        <w:t xml:space="preserve">* Define the </w:t>
+      </w:r>
+      <w:proofErr w:type="gramStart"/>
+      <w:r>
+        <w:rPr>
+          <w:rFonts w:ascii="Courier New" w:eastAsia="+mn-ea" w:hAnsi="Courier New" w:cs="Courier New"/>
+          <w:color w:val="000000"/>
+          <w:kern w:val="24"/>
+          <w:sz w:val="20"/>
+        </w:rPr>
+        <w:t>mean</w:t>
+      </w:r>
+      <w:proofErr w:type="gramEnd"/>
+      <w:r>
+        <w:rPr>
+          <w:rFonts w:ascii="Courier New" w:eastAsia="+mn-ea" w:hAnsi="Courier New" w:cs="Courier New"/>
+          <w:color w:val="000000"/>
+          <w:kern w:val="24"/>
+          <w:sz w:val="20"/>
+        </w:rPr>
+        <w:t>, standard deviation and correlation matrix</w:t>
       </w:r>
     </w:p>
     <w:p>
@@ -4138,7 +4418,47 @@
           <w:kern w:val="24"/>
           <w:sz w:val="20"/>
         </w:rPr>
-        <w:t xml:space="preserve"> sd = (10,10,10,10,10)</w:t>
+        <w:t xml:space="preserve"> </w:t>
+      </w:r>
+      <w:proofErr w:type="spellStart"/>
+      <w:r>
+        <w:rPr>
+          <w:rFonts w:ascii="Courier New" w:eastAsia="+mn-ea" w:hAnsi="Courier New" w:cs="Courier New"/>
+          <w:color w:val="000000"/>
+          <w:kern w:val="24"/>
+          <w:sz w:val="20"/>
+        </w:rPr>
+        <w:t>sd</w:t>
+      </w:r>
+      <w:proofErr w:type="spellEnd"/>
+      <w:r>
+        <w:rPr>
+          <w:rFonts w:ascii="Courier New" w:eastAsia="+mn-ea" w:hAnsi="Courier New" w:cs="Courier New"/>
+          <w:color w:val="000000"/>
+          <w:kern w:val="24"/>
+          <w:sz w:val="20"/>
+        </w:rPr>
+        <w:t xml:space="preserve"> = (10,10,</w:t>
+      </w:r>
+      <w:proofErr w:type="gramStart"/>
+      <w:r>
+        <w:rPr>
+          <w:rFonts w:ascii="Courier New" w:eastAsia="+mn-ea" w:hAnsi="Courier New" w:cs="Courier New"/>
+          <w:color w:val="000000"/>
+          <w:kern w:val="24"/>
+          <w:sz w:val="20"/>
+        </w:rPr>
+        <w:t>10,10,10</w:t>
+      </w:r>
+      <w:proofErr w:type="gramEnd"/>
+      <w:r>
+        <w:rPr>
+          <w:rFonts w:ascii="Courier New" w:eastAsia="+mn-ea" w:hAnsi="Courier New" w:cs="Courier New"/>
+          <w:color w:val="000000"/>
+          <w:kern w:val="24"/>
+          <w:sz w:val="20"/>
+        </w:rPr>
+        <w:t>)</w:t>
       </w:r>
     </w:p>
     <w:p>
@@ -4221,6 +4541,7 @@
           <w:sz w:val="20"/>
         </w:rPr>
       </w:pPr>
+      <w:proofErr w:type="spellStart"/>
       <w:r>
         <w:rPr>
           <w:rFonts w:ascii="Courier New" w:eastAsia="+mn-ea" w:hAnsi="Courier New" w:cs="Courier New"/>
@@ -4232,6 +4553,7 @@
         </w:rPr>
         <w:t>drawnorm</w:t>
       </w:r>
+      <w:proofErr w:type="spellEnd"/>
       <w:r>
         <w:rPr>
           <w:rFonts w:ascii="Courier New" w:eastAsia="+mn-ea" w:hAnsi="Courier New" w:cs="Courier New"/>
@@ -4241,6 +4563,7 @@
         </w:rPr>
         <w:t xml:space="preserve"> y0 y1 y2 y3 y4, </w:t>
       </w:r>
+      <w:proofErr w:type="gramStart"/>
       <w:r>
         <w:rPr>
           <w:rFonts w:ascii="Courier New" w:eastAsia="+mn-ea" w:hAnsi="Courier New" w:cs="Courier New"/>
@@ -4259,7 +4582,57 @@
           <w:kern w:val="24"/>
           <w:sz w:val="20"/>
         </w:rPr>
-        <w:t xml:space="preserve">(100) corr(C) cstorage(upper) </w:t>
+        <w:t>(</w:t>
+      </w:r>
+      <w:proofErr w:type="gramEnd"/>
+      <w:r>
+        <w:rPr>
+          <w:rFonts w:ascii="Courier New" w:eastAsia="+mn-ea" w:hAnsi="Courier New" w:cs="Courier New"/>
+          <w:color w:val="000000"/>
+          <w:kern w:val="24"/>
+          <w:sz w:val="20"/>
+        </w:rPr>
+        <w:t xml:space="preserve">100) </w:t>
+      </w:r>
+      <w:proofErr w:type="spellStart"/>
+      <w:r>
+        <w:rPr>
+          <w:rFonts w:ascii="Courier New" w:eastAsia="+mn-ea" w:hAnsi="Courier New" w:cs="Courier New"/>
+          <w:color w:val="000000"/>
+          <w:kern w:val="24"/>
+          <w:sz w:val="20"/>
+        </w:rPr>
+        <w:t>corr</w:t>
+      </w:r>
+      <w:proofErr w:type="spellEnd"/>
+      <w:r>
+        <w:rPr>
+          <w:rFonts w:ascii="Courier New" w:eastAsia="+mn-ea" w:hAnsi="Courier New" w:cs="Courier New"/>
+          <w:color w:val="000000"/>
+          <w:kern w:val="24"/>
+          <w:sz w:val="20"/>
+        </w:rPr>
+        <w:t xml:space="preserve">(C) </w:t>
+      </w:r>
+      <w:proofErr w:type="spellStart"/>
+      <w:r>
+        <w:rPr>
+          <w:rFonts w:ascii="Courier New" w:eastAsia="+mn-ea" w:hAnsi="Courier New" w:cs="Courier New"/>
+          <w:color w:val="000000"/>
+          <w:kern w:val="24"/>
+          <w:sz w:val="20"/>
+        </w:rPr>
+        <w:t>cstorage</w:t>
+      </w:r>
+      <w:proofErr w:type="spellEnd"/>
+      <w:r>
+        <w:rPr>
+          <w:rFonts w:ascii="Courier New" w:eastAsia="+mn-ea" w:hAnsi="Courier New" w:cs="Courier New"/>
+          <w:color w:val="000000"/>
+          <w:kern w:val="24"/>
+          <w:sz w:val="20"/>
+        </w:rPr>
+        <w:t xml:space="preserve">(upper) </w:t>
       </w:r>
       <w:r>
         <w:rPr>
@@ -4299,7 +4672,47 @@
           <w:kern w:val="24"/>
           <w:sz w:val="20"/>
         </w:rPr>
-        <w:t>) sds(sd)</w:t>
+        <w:t xml:space="preserve">) </w:t>
+      </w:r>
+      <w:proofErr w:type="spellStart"/>
+      <w:r>
+        <w:rPr>
+          <w:rFonts w:ascii="Courier New" w:eastAsia="+mn-ea" w:hAnsi="Courier New" w:cs="Courier New"/>
+          <w:color w:val="000000"/>
+          <w:kern w:val="24"/>
+          <w:sz w:val="20"/>
+        </w:rPr>
+        <w:t>sds</w:t>
+      </w:r>
+      <w:proofErr w:type="spellEnd"/>
+      <w:r>
+        <w:rPr>
+          <w:rFonts w:ascii="Courier New" w:eastAsia="+mn-ea" w:hAnsi="Courier New" w:cs="Courier New"/>
+          <w:color w:val="000000"/>
+          <w:kern w:val="24"/>
+          <w:sz w:val="20"/>
+        </w:rPr>
+        <w:t>(</w:t>
+      </w:r>
+      <w:proofErr w:type="spellStart"/>
+      <w:r>
+        <w:rPr>
+          <w:rFonts w:ascii="Courier New" w:eastAsia="+mn-ea" w:hAnsi="Courier New" w:cs="Courier New"/>
+          <w:color w:val="000000"/>
+          <w:kern w:val="24"/>
+          <w:sz w:val="20"/>
+        </w:rPr>
+        <w:t>sd</w:t>
+      </w:r>
+      <w:proofErr w:type="spellEnd"/>
+      <w:r>
+        <w:rPr>
+          <w:rFonts w:ascii="Courier New" w:eastAsia="+mn-ea" w:hAnsi="Courier New" w:cs="Courier New"/>
+          <w:color w:val="000000"/>
+          <w:kern w:val="24"/>
+          <w:sz w:val="20"/>
+        </w:rPr>
+        <w:t>)</w:t>
       </w:r>
     </w:p>
     <w:p>
@@ -4401,16 +4814,9 @@
           <w:kern w:val="24"/>
           <w:sz w:val="20"/>
         </w:rPr>
-        <w:t>(mvtnorm)</w:t>
-      </w:r>
-    </w:p>
-    <w:p>
-      <w:pPr>
-        <w:rPr>
-          <w:rFonts w:ascii="Times New Roman" w:hAnsi="Times New Roman"/>
-          <w:sz w:val="20"/>
-        </w:rPr>
-      </w:pPr>
+        <w:t>(</w:t>
+      </w:r>
+      <w:proofErr w:type="spellStart"/>
       <w:r>
         <w:rPr>
           <w:rFonts w:ascii="Courier New" w:eastAsia="+mn-ea" w:hAnsi="Courier New" w:cs="+mn-cs"/>
@@ -4418,8 +4824,49 @@
           <w:kern w:val="24"/>
           <w:sz w:val="20"/>
         </w:rPr>
-        <w:t>set.seed(</w:t>
-      </w:r>
+        <w:t>mvtnorm</w:t>
+      </w:r>
+      <w:proofErr w:type="spellEnd"/>
+      <w:r>
+        <w:rPr>
+          <w:rFonts w:ascii="Courier New" w:eastAsia="+mn-ea" w:hAnsi="Courier New" w:cs="+mn-cs"/>
+          <w:color w:val="444444"/>
+          <w:kern w:val="24"/>
+          <w:sz w:val="20"/>
+        </w:rPr>
+        <w:t>)</w:t>
+      </w:r>
+    </w:p>
+    <w:p>
+      <w:pPr>
+        <w:rPr>
+          <w:rFonts w:ascii="Times New Roman" w:hAnsi="Times New Roman"/>
+          <w:sz w:val="20"/>
+        </w:rPr>
+      </w:pPr>
+      <w:proofErr w:type="spellStart"/>
+      <w:proofErr w:type="gramStart"/>
+      <w:r>
+        <w:rPr>
+          <w:rFonts w:ascii="Courier New" w:eastAsia="+mn-ea" w:hAnsi="Courier New" w:cs="+mn-cs"/>
+          <w:color w:val="444444"/>
+          <w:kern w:val="24"/>
+          <w:sz w:val="20"/>
+        </w:rPr>
+        <w:t>set.seed</w:t>
+      </w:r>
+      <w:proofErr w:type="spellEnd"/>
+      <w:proofErr w:type="gramEnd"/>
+      <w:r>
+        <w:rPr>
+          <w:rFonts w:ascii="Courier New" w:eastAsia="+mn-ea" w:hAnsi="Courier New" w:cs="+mn-cs"/>
+          <w:color w:val="444444"/>
+          <w:kern w:val="24"/>
+          <w:sz w:val="20"/>
+        </w:rPr>
+        <w:t>(</w:t>
+      </w:r>
+      <w:proofErr w:type="gramStart"/>
       <w:r>
         <w:rPr>
           <w:rFonts w:ascii="Courier New" w:eastAsia="+mn-ea" w:hAnsi="Courier New" w:cs="+mn-cs"/>
@@ -4445,7 +4892,17 @@
           <w:kern w:val="24"/>
           <w:sz w:val="20"/>
         </w:rPr>
-        <w:t># Important for reproducibility</w:t>
+        <w:t>#</w:t>
+      </w:r>
+      <w:proofErr w:type="gramEnd"/>
+      <w:r>
+        <w:rPr>
+          <w:rFonts w:ascii="Courier New" w:eastAsia="+mn-ea" w:hAnsi="Courier New" w:cs="+mn-cs"/>
+          <w:color w:val="888888"/>
+          <w:kern w:val="24"/>
+          <w:sz w:val="20"/>
+        </w:rPr>
+        <w:t xml:space="preserve"> Important for reproducibility</w:t>
       </w:r>
     </w:p>
     <w:p>
@@ -4462,8 +4919,19 @@
           <w:kern w:val="24"/>
           <w:sz w:val="20"/>
         </w:rPr>
-        <w:t>mm &lt;- c(</w:t>
-      </w:r>
+        <w:t xml:space="preserve">mm &lt;- </w:t>
+      </w:r>
+      <w:proofErr w:type="gramStart"/>
+      <w:r>
+        <w:rPr>
+          <w:rFonts w:ascii="Courier New" w:eastAsia="+mn-ea" w:hAnsi="Courier New" w:cs="+mn-cs"/>
+          <w:color w:val="444444"/>
+          <w:kern w:val="24"/>
+          <w:sz w:val="20"/>
+        </w:rPr>
+        <w:t>c(</w:t>
+      </w:r>
+      <w:proofErr w:type="gramEnd"/>
       <w:r>
         <w:rPr>
           <w:rFonts w:ascii="Courier New" w:eastAsia="+mn-ea" w:hAnsi="Courier New" w:cs="+mn-cs"/>
@@ -4569,8 +5037,19 @@
           <w:kern w:val="24"/>
           <w:sz w:val="20"/>
         </w:rPr>
-        <w:t>C &lt;- matrix(c(</w:t>
-      </w:r>
+        <w:t xml:space="preserve">C &lt;- </w:t>
+      </w:r>
+      <w:proofErr w:type="gramStart"/>
+      <w:r>
+        <w:rPr>
+          <w:rFonts w:ascii="Courier New" w:eastAsia="+mn-ea" w:hAnsi="Courier New" w:cs="+mn-cs"/>
+          <w:color w:val="444444"/>
+          <w:kern w:val="24"/>
+          <w:sz w:val="20"/>
+        </w:rPr>
+        <w:t>matrix(c(</w:t>
+      </w:r>
+      <w:proofErr w:type="gramEnd"/>
       <w:r>
         <w:rPr>
           <w:rFonts w:ascii="Courier New" w:eastAsia="+mn-ea" w:hAnsi="Courier New" w:cs="+mn-cs"/>
@@ -4839,6 +5318,7 @@
         </w:rPr>
         <w:t>,</w:t>
       </w:r>
+      <w:proofErr w:type="gramStart"/>
       <w:r>
         <w:rPr>
           <w:rFonts w:ascii="Courier New" w:eastAsia="+mn-ea" w:hAnsi="Courier New" w:cs="+mn-cs"/>
@@ -4848,6 +5328,7 @@
         </w:rPr>
         <w:t>0.85</w:t>
       </w:r>
+      <w:proofErr w:type="gramEnd"/>
       <w:r>
         <w:rPr>
           <w:rFonts w:ascii="Courier New" w:eastAsia="+mn-ea" w:hAnsi="Courier New" w:cs="+mn-cs"/>
@@ -5104,7 +5585,27 @@
           <w:kern w:val="24"/>
           <w:sz w:val="20"/>
         </w:rPr>
-        <w:t xml:space="preserve">            nrow = </w:t>
+        <w:t xml:space="preserve">            </w:t>
+      </w:r>
+      <w:proofErr w:type="spellStart"/>
+      <w:r>
+        <w:rPr>
+          <w:rFonts w:ascii="Courier New" w:eastAsia="+mn-ea" w:hAnsi="Courier New" w:cs="+mn-cs"/>
+          <w:color w:val="444444"/>
+          <w:kern w:val="24"/>
+          <w:sz w:val="20"/>
+        </w:rPr>
+        <w:t>nrow</w:t>
+      </w:r>
+      <w:proofErr w:type="spellEnd"/>
+      <w:r>
+        <w:rPr>
+          <w:rFonts w:ascii="Courier New" w:eastAsia="+mn-ea" w:hAnsi="Courier New" w:cs="+mn-cs"/>
+          <w:color w:val="444444"/>
+          <w:kern w:val="24"/>
+          <w:sz w:val="20"/>
+        </w:rPr>
+        <w:t xml:space="preserve"> = </w:t>
       </w:r>
       <w:r>
         <w:rPr>
@@ -5165,7 +5666,38 @@
           <w:kern w:val="24"/>
           <w:sz w:val="20"/>
         </w:rPr>
-        <w:t>y &lt;- rmvnorm(n=</w:t>
+        <w:t xml:space="preserve">y &lt;- </w:t>
+      </w:r>
+      <w:proofErr w:type="spellStart"/>
+      <w:proofErr w:type="gramStart"/>
+      <w:r>
+        <w:rPr>
+          <w:rFonts w:ascii="Courier New" w:eastAsia="+mn-ea" w:hAnsi="Courier New" w:cs="+mn-cs"/>
+          <w:color w:val="444444"/>
+          <w:kern w:val="24"/>
+          <w:sz w:val="20"/>
+        </w:rPr>
+        <w:t>rmvnorm</w:t>
+      </w:r>
+      <w:proofErr w:type="spellEnd"/>
+      <w:r>
+        <w:rPr>
+          <w:rFonts w:ascii="Courier New" w:eastAsia="+mn-ea" w:hAnsi="Courier New" w:cs="+mn-cs"/>
+          <w:color w:val="444444"/>
+          <w:kern w:val="24"/>
+          <w:sz w:val="20"/>
+        </w:rPr>
+        <w:t>(</w:t>
+      </w:r>
+      <w:proofErr w:type="gramEnd"/>
+      <w:r>
+        <w:rPr>
+          <w:rFonts w:ascii="Courier New" w:eastAsia="+mn-ea" w:hAnsi="Courier New" w:cs="+mn-cs"/>
+          <w:color w:val="444444"/>
+          <w:kern w:val="24"/>
+          <w:sz w:val="20"/>
+        </w:rPr>
+        <w:t>n=</w:t>
       </w:r>
       <w:r>
         <w:rPr>
@@ -5200,8 +5732,19 @@
           <w:kern w:val="24"/>
           <w:sz w:val="20"/>
         </w:rPr>
-        <w:t>id &lt;- seq(</w:t>
-      </w:r>
+        <w:t xml:space="preserve">id &lt;- </w:t>
+      </w:r>
+      <w:proofErr w:type="gramStart"/>
+      <w:r>
+        <w:rPr>
+          <w:rFonts w:ascii="Courier New" w:eastAsia="+mn-ea" w:hAnsi="Courier New" w:cs="+mn-cs"/>
+          <w:color w:val="444444"/>
+          <w:kern w:val="24"/>
+          <w:sz w:val="20"/>
+        </w:rPr>
+        <w:t>seq(</w:t>
+      </w:r>
+      <w:proofErr w:type="gramEnd"/>
       <w:r>
         <w:rPr>
           <w:rFonts w:ascii="Courier New" w:eastAsia="+mn-ea" w:hAnsi="Courier New" w:cs="+mn-cs"/>
@@ -5246,6 +5789,7 @@
           <w:sz w:val="20"/>
         </w:rPr>
       </w:pPr>
+      <w:proofErr w:type="spellStart"/>
       <w:r>
         <w:rPr>
           <w:rFonts w:ascii="Courier New" w:eastAsia="+mn-ea" w:hAnsi="Courier New" w:cs="+mn-cs"/>
@@ -5253,16 +5797,9 @@
           <w:kern w:val="24"/>
           <w:sz w:val="20"/>
         </w:rPr>
-        <w:t>dat &lt;- as.data.frame(cbind(y,id))</w:t>
-      </w:r>
-    </w:p>
-    <w:p>
-      <w:pPr>
-        <w:rPr>
-          <w:rFonts w:ascii="Courier New" w:hAnsi="Courier New" w:cs="Courier New"/>
-          <w:sz w:val="20"/>
-        </w:rPr>
-      </w:pPr>
+        <w:t>dat</w:t>
+      </w:r>
+      <w:proofErr w:type="spellEnd"/>
       <w:r>
         <w:rPr>
           <w:rFonts w:ascii="Courier New" w:eastAsia="+mn-ea" w:hAnsi="Courier New" w:cs="+mn-cs"/>
@@ -5270,7 +5807,117 @@
           <w:kern w:val="24"/>
           <w:sz w:val="20"/>
         </w:rPr>
-        <w:t>names(dat) &lt;- c(</w:t>
+        <w:t xml:space="preserve"> &lt;- </w:t>
+      </w:r>
+      <w:proofErr w:type="spellStart"/>
+      <w:r>
+        <w:rPr>
+          <w:rFonts w:ascii="Courier New" w:eastAsia="+mn-ea" w:hAnsi="Courier New" w:cs="+mn-cs"/>
+          <w:color w:val="444444"/>
+          <w:kern w:val="24"/>
+          <w:sz w:val="20"/>
+        </w:rPr>
+        <w:t>as.</w:t>
+      </w:r>
+      <w:proofErr w:type="gramStart"/>
+      <w:r>
+        <w:rPr>
+          <w:rFonts w:ascii="Courier New" w:eastAsia="+mn-ea" w:hAnsi="Courier New" w:cs="+mn-cs"/>
+          <w:color w:val="444444"/>
+          <w:kern w:val="24"/>
+          <w:sz w:val="20"/>
+        </w:rPr>
+        <w:t>data.frame</w:t>
+      </w:r>
+      <w:proofErr w:type="spellEnd"/>
+      <w:proofErr w:type="gramEnd"/>
+      <w:r>
+        <w:rPr>
+          <w:rFonts w:ascii="Courier New" w:eastAsia="+mn-ea" w:hAnsi="Courier New" w:cs="+mn-cs"/>
+          <w:color w:val="444444"/>
+          <w:kern w:val="24"/>
+          <w:sz w:val="20"/>
+        </w:rPr>
+        <w:t>(</w:t>
+      </w:r>
+      <w:proofErr w:type="spellStart"/>
+      <w:r>
+        <w:rPr>
+          <w:rFonts w:ascii="Courier New" w:eastAsia="+mn-ea" w:hAnsi="Courier New" w:cs="+mn-cs"/>
+          <w:color w:val="444444"/>
+          <w:kern w:val="24"/>
+          <w:sz w:val="20"/>
+        </w:rPr>
+        <w:t>cbind</w:t>
+      </w:r>
+      <w:proofErr w:type="spellEnd"/>
+      <w:r>
+        <w:rPr>
+          <w:rFonts w:ascii="Courier New" w:eastAsia="+mn-ea" w:hAnsi="Courier New" w:cs="+mn-cs"/>
+          <w:color w:val="444444"/>
+          <w:kern w:val="24"/>
+          <w:sz w:val="20"/>
+        </w:rPr>
+        <w:t>(</w:t>
+      </w:r>
+      <w:proofErr w:type="spellStart"/>
+      <w:proofErr w:type="gramStart"/>
+      <w:r>
+        <w:rPr>
+          <w:rFonts w:ascii="Courier New" w:eastAsia="+mn-ea" w:hAnsi="Courier New" w:cs="+mn-cs"/>
+          <w:color w:val="444444"/>
+          <w:kern w:val="24"/>
+          <w:sz w:val="20"/>
+        </w:rPr>
+        <w:t>y,id</w:t>
+      </w:r>
+      <w:proofErr w:type="spellEnd"/>
+      <w:proofErr w:type="gramEnd"/>
+      <w:r>
+        <w:rPr>
+          <w:rFonts w:ascii="Courier New" w:eastAsia="+mn-ea" w:hAnsi="Courier New" w:cs="+mn-cs"/>
+          <w:color w:val="444444"/>
+          <w:kern w:val="24"/>
+          <w:sz w:val="20"/>
+        </w:rPr>
+        <w:t>))</w:t>
+      </w:r>
+    </w:p>
+    <w:p>
+      <w:pPr>
+        <w:rPr>
+          <w:rFonts w:ascii="Courier New" w:hAnsi="Courier New" w:cs="Courier New"/>
+          <w:sz w:val="20"/>
+        </w:rPr>
+      </w:pPr>
+      <w:r>
+        <w:rPr>
+          <w:rFonts w:ascii="Courier New" w:eastAsia="+mn-ea" w:hAnsi="Courier New" w:cs="+mn-cs"/>
+          <w:color w:val="444444"/>
+          <w:kern w:val="24"/>
+          <w:sz w:val="20"/>
+        </w:rPr>
+        <w:t>names(</w:t>
+      </w:r>
+      <w:proofErr w:type="spellStart"/>
+      <w:r>
+        <w:rPr>
+          <w:rFonts w:ascii="Courier New" w:eastAsia="+mn-ea" w:hAnsi="Courier New" w:cs="+mn-cs"/>
+          <w:color w:val="444444"/>
+          <w:kern w:val="24"/>
+          <w:sz w:val="20"/>
+        </w:rPr>
+        <w:t>dat</w:t>
+      </w:r>
+      <w:proofErr w:type="spellEnd"/>
+      <w:r>
+        <w:rPr>
+          <w:rFonts w:ascii="Courier New" w:eastAsia="+mn-ea" w:hAnsi="Courier New" w:cs="+mn-cs"/>
+          <w:color w:val="444444"/>
+          <w:kern w:val="24"/>
+          <w:sz w:val="20"/>
+        </w:rPr>
+        <w:t>) &lt;- c(</w:t>
       </w:r>
       <w:r>
         <w:rPr>
@@ -5440,7 +6087,27 @@
           <w:iCs/>
           <w:sz w:val="22"/>
         </w:rPr>
-        <w:t xml:space="preserve">the SF-36 data whose true mean and covariance matrix is specified above (and in the code).  </w:t>
+        <w:t xml:space="preserve">the SF-36 data whose true </w:t>
+      </w:r>
+      <w:proofErr w:type="gramStart"/>
+      <w:r>
+        <w:rPr>
+          <w:rFonts w:ascii="Times New Roman" w:hAnsi="Times New Roman"/>
+          <w:i/>
+          <w:iCs/>
+          <w:sz w:val="22"/>
+        </w:rPr>
+        <w:t>mean</w:t>
+      </w:r>
+      <w:proofErr w:type="gramEnd"/>
+      <w:r>
+        <w:rPr>
+          <w:rFonts w:ascii="Times New Roman" w:hAnsi="Times New Roman"/>
+          <w:i/>
+          <w:iCs/>
+          <w:sz w:val="22"/>
+        </w:rPr>
+        <w:t xml:space="preserve"> and covariance matrix is specified above (and in the code).  </w:t>
       </w:r>
       <w:r>
         <w:rPr>
@@ -5796,7 +6463,27 @@
           <w:iCs/>
           <w:sz w:val="22"/>
         </w:rPr>
-        <w:t>Calculate the autocorrelation matrix and autcorrelation function for your simulated data</w:t>
+        <w:t xml:space="preserve">Calculate the autocorrelation matrix and </w:t>
+      </w:r>
+      <w:proofErr w:type="spellStart"/>
+      <w:r>
+        <w:rPr>
+          <w:rFonts w:ascii="Times New Roman" w:hAnsi="Times New Roman"/>
+          <w:i/>
+          <w:iCs/>
+          <w:sz w:val="22"/>
+        </w:rPr>
+        <w:t>autcorrelation</w:t>
+      </w:r>
+      <w:proofErr w:type="spellEnd"/>
+      <w:r>
+        <w:rPr>
+          <w:rFonts w:ascii="Times New Roman" w:hAnsi="Times New Roman"/>
+          <w:i/>
+          <w:iCs/>
+          <w:sz w:val="22"/>
+        </w:rPr>
+        <w:t xml:space="preserve"> function for your simulated data</w:t>
       </w:r>
       <w:r>
         <w:rPr>
@@ -6472,35 +7159,7 @@
               <w:rFonts w:ascii="Cambria Math" w:hAnsi="Cambria Math"/>
               <w:sz w:val="22"/>
             </w:rPr>
-            <m:t>   </m:t>
-          </m:r>
-          <m:r>
-            <w:rPr>
-              <w:rFonts w:ascii="Cambria Math" w:hAnsi="Cambria Math"/>
-              <w:sz w:val="22"/>
-            </w:rPr>
-            <m:t>j</m:t>
-          </m:r>
-          <m:r>
-            <w:rPr>
-              <w:rFonts w:ascii="Cambria Math" w:hAnsi="Cambria Math"/>
-              <w:sz w:val="22"/>
-            </w:rPr>
-            <m:t>=1,…,5;</m:t>
-          </m:r>
-          <m:r>
-            <w:rPr>
-              <w:rFonts w:ascii="Cambria Math" w:hAnsi="Cambria Math"/>
-              <w:sz w:val="22"/>
-            </w:rPr>
-            <m:t>i</m:t>
-          </m:r>
-          <m:r>
-            <w:rPr>
-              <w:rFonts w:ascii="Cambria Math" w:hAnsi="Cambria Math"/>
-              <w:sz w:val="22"/>
-            </w:rPr>
-            <m:t>=1,…,100</m:t>
+            <m:t>   j=1,…,5;i=1,…,100</m:t>
           </m:r>
         </m:oMath>
       </m:oMathPara>
@@ -7085,7 +7744,23 @@
           <w:rFonts w:asciiTheme="majorHAnsi" w:hAnsiTheme="majorHAnsi"/>
           <w:sz w:val="22"/>
         </w:rPr>
-        <w:t xml:space="preserve">s are iid Gaussian </w:t>
+        <w:t xml:space="preserve">s are </w:t>
+      </w:r>
+      <w:proofErr w:type="spellStart"/>
+      <w:r>
+        <w:rPr>
+          <w:rFonts w:asciiTheme="majorHAnsi" w:hAnsiTheme="majorHAnsi"/>
+          <w:sz w:val="22"/>
+        </w:rPr>
+        <w:t>iid</w:t>
+      </w:r>
+      <w:proofErr w:type="spellEnd"/>
+      <w:r>
+        <w:rPr>
+          <w:rFonts w:asciiTheme="majorHAnsi" w:hAnsiTheme="majorHAnsi"/>
+          <w:sz w:val="22"/>
+        </w:rPr>
+        <w:t xml:space="preserve"> Gaussian </w:t>
       </w:r>
       <w:r>
         <w:rPr>
@@ -7099,7 +7774,23 @@
           <w:rFonts w:asciiTheme="majorHAnsi" w:hAnsiTheme="majorHAnsi"/>
           <w:sz w:val="22"/>
         </w:rPr>
-        <w:t xml:space="preserve"> and that (3) the </w:t>
+        <w:t xml:space="preserve"> and that (3) </w:t>
+      </w:r>
+      <w:proofErr w:type="spellStart"/>
+      <w:r>
+        <w:rPr>
+          <w:rFonts w:asciiTheme="majorHAnsi" w:hAnsiTheme="majorHAnsi"/>
+          <w:sz w:val="22"/>
+        </w:rPr>
+        <w:t>the</w:t>
+      </w:r>
+      <w:proofErr w:type="spellEnd"/>
+      <w:r>
+        <w:rPr>
+          <w:rFonts w:asciiTheme="majorHAnsi" w:hAnsiTheme="majorHAnsi"/>
+          <w:sz w:val="22"/>
+        </w:rPr>
+        <w:t xml:space="preserve"> </w:t>
       </w:r>
       <m:oMath>
         <m:sSub>
@@ -7392,7 +8083,23 @@
           <w:rFonts w:asciiTheme="majorHAnsi" w:hAnsiTheme="majorHAnsi"/>
           <w:sz w:val="22"/>
         </w:rPr>
-        <w:t xml:space="preserve"> independent univariate Gaussian variates with mean zero and variance 1</w:t>
+        <w:t xml:space="preserve"> independent univariate Gaussian </w:t>
+      </w:r>
+      <w:proofErr w:type="gramStart"/>
+      <w:r>
+        <w:rPr>
+          <w:rFonts w:asciiTheme="majorHAnsi" w:hAnsiTheme="majorHAnsi"/>
+          <w:sz w:val="22"/>
+        </w:rPr>
+        <w:t>variates</w:t>
+      </w:r>
+      <w:proofErr w:type="gramEnd"/>
+      <w:r>
+        <w:rPr>
+          <w:rFonts w:asciiTheme="majorHAnsi" w:hAnsiTheme="majorHAnsi"/>
+          <w:sz w:val="22"/>
+        </w:rPr>
+        <w:t xml:space="preserve"> with mean zero and variance 1</w:t>
       </w:r>
       <w:r>
         <w:rPr>

</xml_diff>

<commit_message>
Completed Plots, all questions except question 12
</commit_message>
<xml_diff>
--- a/Lab 1/Lab 1_2025.docx
+++ b/Lab 1/Lab 1_2025.docx
@@ -441,25 +441,7 @@
           <w:sz w:val="22"/>
           <w:szCs w:val="22"/>
         </w:rPr>
-        <w:t xml:space="preserve">level (e.g. longitudinal) data with </w:t>
-      </w:r>
-      <w:proofErr w:type="gramStart"/>
-      <w:r>
-        <w:rPr>
-          <w:rFonts w:asciiTheme="majorHAnsi" w:hAnsiTheme="majorHAnsi"/>
-          <w:sz w:val="22"/>
-          <w:szCs w:val="22"/>
-        </w:rPr>
-        <w:t>particular correlation</w:t>
-      </w:r>
-      <w:proofErr w:type="gramEnd"/>
-      <w:r>
-        <w:rPr>
-          <w:rFonts w:asciiTheme="majorHAnsi" w:hAnsiTheme="majorHAnsi"/>
-          <w:sz w:val="22"/>
-          <w:szCs w:val="22"/>
-        </w:rPr>
-        <w:t xml:space="preserve"> structures</w:t>
+        <w:t>level (e.g. longitudinal) data with particular correlation structures</w:t>
       </w:r>
     </w:p>
     <w:p>
@@ -480,25 +462,7 @@
           <w:sz w:val="22"/>
           <w:szCs w:val="22"/>
         </w:rPr>
-        <w:t xml:space="preserve">Check simulated data to </w:t>
-      </w:r>
-      <w:proofErr w:type="gramStart"/>
-      <w:r>
-        <w:rPr>
-          <w:rFonts w:asciiTheme="majorHAnsi" w:hAnsiTheme="majorHAnsi"/>
-          <w:sz w:val="22"/>
-          <w:szCs w:val="22"/>
-        </w:rPr>
-        <w:t>assure</w:t>
-      </w:r>
-      <w:proofErr w:type="gramEnd"/>
-      <w:r>
-        <w:rPr>
-          <w:rFonts w:asciiTheme="majorHAnsi" w:hAnsiTheme="majorHAnsi"/>
-          <w:sz w:val="22"/>
-          <w:szCs w:val="22"/>
-        </w:rPr>
-        <w:t xml:space="preserve"> they have the designed mean</w:t>
+        <w:t>Check simulated data to assure they have the designed mean</w:t>
       </w:r>
       <w:r>
         <w:rPr>
@@ -543,25 +507,7 @@
           <w:sz w:val="22"/>
           <w:szCs w:val="22"/>
         </w:rPr>
-        <w:t xml:space="preserve">Make a </w:t>
-      </w:r>
-      <w:proofErr w:type="gramStart"/>
-      <w:r>
-        <w:rPr>
-          <w:rFonts w:asciiTheme="majorHAnsi" w:hAnsiTheme="majorHAnsi"/>
-          <w:sz w:val="22"/>
-          <w:szCs w:val="22"/>
-        </w:rPr>
-        <w:t>pairs</w:t>
-      </w:r>
-      <w:proofErr w:type="gramEnd"/>
-      <w:r>
-        <w:rPr>
-          <w:rFonts w:asciiTheme="majorHAnsi" w:hAnsiTheme="majorHAnsi"/>
-          <w:sz w:val="22"/>
-          <w:szCs w:val="22"/>
-        </w:rPr>
-        <w:t xml:space="preserve"> plot that displays the degree of association among repeated measurements on individual</w:t>
+        <w:t>Make a pairs plot that displays the degree of association among repeated measurements on individual</w:t>
       </w:r>
       <w:r>
         <w:rPr>
@@ -812,42 +758,15 @@
           <w:sz w:val="22"/>
           <w:szCs w:val="22"/>
         </w:rPr>
-        <w:t xml:space="preserve">has length </w:t>
-      </w:r>
-      <w:proofErr w:type="gramStart"/>
-      <w:r>
-        <w:rPr>
-          <w:rFonts w:asciiTheme="majorHAnsi" w:hAnsiTheme="majorHAnsi"/>
-          <w:sz w:val="22"/>
-          <w:szCs w:val="22"/>
-        </w:rPr>
-        <w:t>n</w:t>
-      </w:r>
-      <w:proofErr w:type="gramEnd"/>
-      <w:r>
-        <w:rPr>
-          <w:rFonts w:asciiTheme="majorHAnsi" w:hAnsiTheme="majorHAnsi"/>
-          <w:sz w:val="22"/>
-          <w:szCs w:val="22"/>
-        </w:rPr>
-        <w:t xml:space="preserve"> and the variance/covariance matrix </w:t>
-      </w:r>
-      <w:r>
-        <w:rPr>
-          <w:rFonts w:asciiTheme="majorHAnsi" w:hAnsiTheme="majorHAnsi"/>
-          <w:sz w:val="22"/>
-          <w:szCs w:val="22"/>
-        </w:rPr>
-        <w:t xml:space="preserve">is n x </w:t>
-      </w:r>
-      <w:proofErr w:type="gramStart"/>
-      <w:r>
-        <w:rPr>
-          <w:rFonts w:asciiTheme="majorHAnsi" w:hAnsiTheme="majorHAnsi"/>
-          <w:sz w:val="22"/>
-          <w:szCs w:val="22"/>
-        </w:rPr>
-        <w:t xml:space="preserve">n </w:t>
+        <w:t xml:space="preserve">has length n and the variance/covariance matrix </w:t>
+      </w:r>
+      <w:r>
+        <w:rPr>
+          <w:rFonts w:asciiTheme="majorHAnsi" w:hAnsiTheme="majorHAnsi"/>
+          <w:sz w:val="22"/>
+          <w:szCs w:val="22"/>
+        </w:rPr>
+        <w:t xml:space="preserve">is n x n </w:t>
       </w:r>
       <w:r>
         <w:rPr>
@@ -865,7 +784,6 @@
         </w:rPr>
         <w:t>(</w:t>
       </w:r>
-      <w:proofErr w:type="gramEnd"/>
       <w:r>
         <w:rPr>
           <w:rFonts w:asciiTheme="majorHAnsi" w:hAnsiTheme="majorHAnsi"/>
@@ -2388,27 +2306,7 @@
           <w:iCs/>
           <w:sz w:val="22"/>
         </w:rPr>
-        <w:t xml:space="preserve"> represent? Hand </w:t>
-      </w:r>
-      <w:proofErr w:type="gramStart"/>
-      <w:r>
-        <w:rPr>
-          <w:rFonts w:ascii="Times New Roman" w:hAnsi="Times New Roman"/>
-          <w:i/>
-          <w:iCs/>
-          <w:sz w:val="22"/>
-        </w:rPr>
-        <w:t>draw</w:t>
-      </w:r>
-      <w:proofErr w:type="gramEnd"/>
-      <w:r>
-        <w:rPr>
-          <w:rFonts w:ascii="Times New Roman" w:hAnsi="Times New Roman"/>
-          <w:i/>
-          <w:iCs/>
-          <w:sz w:val="22"/>
-        </w:rPr>
-        <w:t xml:space="preserve"> the distribution of </w:t>
+        <w:t xml:space="preserve"> represent? Hand draw the distribution of </w:t>
       </w:r>
       <m:oMath>
         <m:sSub>
@@ -2924,23 +2822,7 @@
           <w:rFonts w:ascii="Times New Roman" w:hAnsi="Times New Roman"/>
           <w:sz w:val="22"/>
         </w:rPr>
-        <w:t xml:space="preserve">, for </w:t>
-      </w:r>
-      <w:proofErr w:type="gramStart"/>
-      <w:r>
-        <w:rPr>
-          <w:rFonts w:ascii="Times New Roman" w:hAnsi="Times New Roman"/>
-          <w:sz w:val="22"/>
-        </w:rPr>
-        <w:t>each individual</w:t>
-      </w:r>
-      <w:proofErr w:type="gramEnd"/>
-      <w:r>
-        <w:rPr>
-          <w:rFonts w:ascii="Times New Roman" w:hAnsi="Times New Roman"/>
-          <w:sz w:val="22"/>
-        </w:rPr>
-        <w:t>,</w:t>
+        <w:t>, for each individual,</w:t>
       </w:r>
       <w:r>
         <w:rPr>
@@ -3023,7 +2905,6 @@
         </w:rPr>
         <w:t xml:space="preserve"> pairwise </w:t>
       </w:r>
-      <w:proofErr w:type="gramStart"/>
       <w:r>
         <w:rPr>
           <w:rFonts w:ascii="Times New Roman" w:hAnsi="Times New Roman"/>
@@ -3036,15 +2917,7 @@
           <w:rFonts w:ascii="Times New Roman" w:hAnsi="Times New Roman"/>
           <w:sz w:val="22"/>
         </w:rPr>
-        <w:t>ns</w:t>
-      </w:r>
-      <w:proofErr w:type="gramEnd"/>
-      <w:r>
-        <w:rPr>
-          <w:rFonts w:ascii="Times New Roman" w:hAnsi="Times New Roman"/>
-          <w:sz w:val="22"/>
-        </w:rPr>
-        <w:t xml:space="preserve">.  </w:t>
+        <w:t xml:space="preserve">ns.  </w:t>
       </w:r>
     </w:p>
     <w:p>
@@ -3738,16 +3611,7 @@
           <w:sz w:val="22"/>
           <w:szCs w:val="22"/>
         </w:rPr>
-        <w:t>5</w:t>
-      </w:r>
-      <w:proofErr w:type="gramStart"/>
-      <w:r>
-        <w:rPr>
-          <w:rFonts w:asciiTheme="majorHAnsi" w:hAnsiTheme="majorHAnsi"/>
-          <w:sz w:val="22"/>
-          <w:szCs w:val="22"/>
-        </w:rPr>
-        <w:t xml:space="preserve">. </w:t>
+        <w:t xml:space="preserve">5. </w:t>
       </w:r>
       <w:r>
         <w:rPr>
@@ -3765,18 +3629,7 @@
           <w:sz w:val="22"/>
           <w:szCs w:val="22"/>
         </w:rPr>
-        <w:t>Describe</w:t>
-      </w:r>
-      <w:proofErr w:type="gramEnd"/>
-      <w:r>
-        <w:rPr>
-          <w:rFonts w:ascii="Times New Roman" w:hAnsi="Times New Roman"/>
-          <w:i/>
-          <w:iCs/>
-          <w:sz w:val="22"/>
-          <w:szCs w:val="22"/>
-        </w:rPr>
-        <w:t xml:space="preserve"> in a sentence or two the </w:t>
+        <w:t xml:space="preserve">Describe in a sentence or two the </w:t>
       </w:r>
       <w:r>
         <w:rPr>
@@ -4043,9 +3896,8 @@
           <w:iCs/>
           <w:sz w:val="22"/>
         </w:rPr>
-        <w:t xml:space="preserve"> lay understanding of the SF-36 measure, how </w:t>
-      </w:r>
-      <w:proofErr w:type="gramStart"/>
+        <w:t xml:space="preserve"> lay understanding of the SF-36 measure, how is nature likely to work to produce the ACF pattern you observe.</w:t>
+      </w:r>
       <w:r>
         <w:rPr>
           <w:rFonts w:ascii="Times New Roman" w:hAnsi="Times New Roman"/>
@@ -4053,25 +3905,6 @@
           <w:iCs/>
           <w:sz w:val="22"/>
         </w:rPr>
-        <w:t>is nature</w:t>
-      </w:r>
-      <w:proofErr w:type="gramEnd"/>
-      <w:r>
-        <w:rPr>
-          <w:rFonts w:ascii="Times New Roman" w:hAnsi="Times New Roman"/>
-          <w:i/>
-          <w:iCs/>
-          <w:sz w:val="22"/>
-        </w:rPr>
-        <w:t xml:space="preserve"> likely to work to produce the ACF pattern you observe.</w:t>
-      </w:r>
-      <w:r>
-        <w:rPr>
-          <w:rFonts w:ascii="Times New Roman" w:hAnsi="Times New Roman"/>
-          <w:i/>
-          <w:iCs/>
-          <w:sz w:val="22"/>
-        </w:rPr>
         <w:t xml:space="preserve"> (10 pts)</w:t>
       </w:r>
     </w:p>
@@ -4151,7 +3984,6 @@
         <w:t xml:space="preserve"> Below find STATA and R code for generating </w:t>
       </w:r>
       <w:proofErr w:type="spellStart"/>
-      <w:proofErr w:type="gramStart"/>
       <w:r>
         <w:rPr>
           <w:rFonts w:asciiTheme="majorHAnsi" w:hAnsiTheme="majorHAnsi"/>
@@ -4172,15 +4004,7 @@
           <w:rFonts w:asciiTheme="majorHAnsi" w:hAnsiTheme="majorHAnsi"/>
           <w:sz w:val="22"/>
         </w:rPr>
-        <w:t>random draws</w:t>
-      </w:r>
-      <w:proofErr w:type="gramEnd"/>
-      <w:r>
-        <w:rPr>
-          <w:rFonts w:asciiTheme="majorHAnsi" w:hAnsiTheme="majorHAnsi"/>
-          <w:sz w:val="22"/>
-        </w:rPr>
-        <w:t xml:space="preserve"> from a multivariate Gaussian distribution</w:t>
+        <w:t>random draws from a multivariate Gaussian distribution</w:t>
       </w:r>
       <w:r>
         <w:rPr>
@@ -4322,27 +4146,7 @@
           <w:kern w:val="24"/>
           <w:sz w:val="20"/>
         </w:rPr>
-        <w:t xml:space="preserve">* Define the </w:t>
-      </w:r>
-      <w:proofErr w:type="gramStart"/>
-      <w:r>
-        <w:rPr>
-          <w:rFonts w:ascii="Courier New" w:eastAsia="+mn-ea" w:hAnsi="Courier New" w:cs="Courier New"/>
-          <w:color w:val="000000"/>
-          <w:kern w:val="24"/>
-          <w:sz w:val="20"/>
-        </w:rPr>
-        <w:t>mean</w:t>
-      </w:r>
-      <w:proofErr w:type="gramEnd"/>
-      <w:r>
-        <w:rPr>
-          <w:rFonts w:ascii="Courier New" w:eastAsia="+mn-ea" w:hAnsi="Courier New" w:cs="Courier New"/>
-          <w:color w:val="000000"/>
-          <w:kern w:val="24"/>
-          <w:sz w:val="20"/>
-        </w:rPr>
-        <w:t>, standard deviation and correlation matrix</w:t>
+        <w:t>* Define the mean, standard deviation and correlation matrix</w:t>
       </w:r>
     </w:p>
     <w:p>
@@ -4438,27 +4242,7 @@
           <w:kern w:val="24"/>
           <w:sz w:val="20"/>
         </w:rPr>
-        <w:t xml:space="preserve"> = (10,10,</w:t>
-      </w:r>
-      <w:proofErr w:type="gramStart"/>
-      <w:r>
-        <w:rPr>
-          <w:rFonts w:ascii="Courier New" w:eastAsia="+mn-ea" w:hAnsi="Courier New" w:cs="Courier New"/>
-          <w:color w:val="000000"/>
-          <w:kern w:val="24"/>
-          <w:sz w:val="20"/>
-        </w:rPr>
-        <w:t>10,10,10</w:t>
-      </w:r>
-      <w:proofErr w:type="gramEnd"/>
-      <w:r>
-        <w:rPr>
-          <w:rFonts w:ascii="Courier New" w:eastAsia="+mn-ea" w:hAnsi="Courier New" w:cs="Courier New"/>
-          <w:color w:val="000000"/>
-          <w:kern w:val="24"/>
-          <w:sz w:val="20"/>
-        </w:rPr>
-        <w:t>)</w:t>
+        <w:t xml:space="preserve"> = (10,10,10,10,10)</w:t>
       </w:r>
     </w:p>
     <w:p>
@@ -4563,7 +4347,6 @@
         </w:rPr>
         <w:t xml:space="preserve"> y0 y1 y2 y3 y4, </w:t>
       </w:r>
-      <w:proofErr w:type="gramStart"/>
       <w:r>
         <w:rPr>
           <w:rFonts w:ascii="Courier New" w:eastAsia="+mn-ea" w:hAnsi="Courier New" w:cs="Courier New"/>
@@ -4582,17 +4365,7 @@
           <w:kern w:val="24"/>
           <w:sz w:val="20"/>
         </w:rPr>
-        <w:t>(</w:t>
-      </w:r>
-      <w:proofErr w:type="gramEnd"/>
-      <w:r>
-        <w:rPr>
-          <w:rFonts w:ascii="Courier New" w:eastAsia="+mn-ea" w:hAnsi="Courier New" w:cs="Courier New"/>
-          <w:color w:val="000000"/>
-          <w:kern w:val="24"/>
-          <w:sz w:val="20"/>
-        </w:rPr>
-        <w:t xml:space="preserve">100) </w:t>
+        <w:t xml:space="preserve">(100) </w:t>
       </w:r>
       <w:proofErr w:type="spellStart"/>
       <w:r>
@@ -4845,7 +4618,6 @@
         </w:rPr>
       </w:pPr>
       <w:proofErr w:type="spellStart"/>
-      <w:proofErr w:type="gramStart"/>
       <w:r>
         <w:rPr>
           <w:rFonts w:ascii="Courier New" w:eastAsia="+mn-ea" w:hAnsi="Courier New" w:cs="+mn-cs"/>
@@ -4856,7 +4628,6 @@
         <w:t>set.seed</w:t>
       </w:r>
       <w:proofErr w:type="spellEnd"/>
-      <w:proofErr w:type="gramEnd"/>
       <w:r>
         <w:rPr>
           <w:rFonts w:ascii="Courier New" w:eastAsia="+mn-ea" w:hAnsi="Courier New" w:cs="+mn-cs"/>
@@ -4866,7 +4637,6 @@
         </w:rPr>
         <w:t>(</w:t>
       </w:r>
-      <w:proofErr w:type="gramStart"/>
       <w:r>
         <w:rPr>
           <w:rFonts w:ascii="Courier New" w:eastAsia="+mn-ea" w:hAnsi="Courier New" w:cs="+mn-cs"/>
@@ -4892,17 +4662,7 @@
           <w:kern w:val="24"/>
           <w:sz w:val="20"/>
         </w:rPr>
-        <w:t>#</w:t>
-      </w:r>
-      <w:proofErr w:type="gramEnd"/>
-      <w:r>
-        <w:rPr>
-          <w:rFonts w:ascii="Courier New" w:eastAsia="+mn-ea" w:hAnsi="Courier New" w:cs="+mn-cs"/>
-          <w:color w:val="888888"/>
-          <w:kern w:val="24"/>
-          <w:sz w:val="20"/>
-        </w:rPr>
-        <w:t xml:space="preserve"> Important for reproducibility</w:t>
+        <w:t># Important for reproducibility</w:t>
       </w:r>
     </w:p>
     <w:p>
@@ -4919,9 +4679,17 @@
           <w:kern w:val="24"/>
           <w:sz w:val="20"/>
         </w:rPr>
-        <w:t xml:space="preserve">mm &lt;- </w:t>
-      </w:r>
-      <w:proofErr w:type="gramStart"/>
+        <w:t>mm &lt;- c(</w:t>
+      </w:r>
+      <w:r>
+        <w:rPr>
+          <w:rFonts w:ascii="Courier New" w:eastAsia="+mn-ea" w:hAnsi="Courier New" w:cs="+mn-cs"/>
+          <w:color w:val="880000"/>
+          <w:kern w:val="24"/>
+          <w:sz w:val="20"/>
+        </w:rPr>
+        <w:t>35</w:t>
+      </w:r>
       <w:r>
         <w:rPr>
           <w:rFonts w:ascii="Courier New" w:eastAsia="+mn-ea" w:hAnsi="Courier New" w:cs="+mn-cs"/>
@@ -4929,9 +4697,8 @@
           <w:kern w:val="24"/>
           <w:sz w:val="20"/>
         </w:rPr>
-        <w:t>c(</w:t>
-      </w:r>
-      <w:proofErr w:type="gramEnd"/>
+        <w:t xml:space="preserve">, </w:t>
+      </w:r>
       <w:r>
         <w:rPr>
           <w:rFonts w:ascii="Courier New" w:eastAsia="+mn-ea" w:hAnsi="Courier New" w:cs="+mn-cs"/>
@@ -4939,7 +4706,7 @@
           <w:kern w:val="24"/>
           <w:sz w:val="20"/>
         </w:rPr>
-        <w:t>35</w:t>
+        <w:t>38</w:t>
       </w:r>
       <w:r>
         <w:rPr>
@@ -4957,7 +4724,7 @@
           <w:kern w:val="24"/>
           <w:sz w:val="20"/>
         </w:rPr>
-        <w:t>38</w:t>
+        <w:t>43</w:t>
       </w:r>
       <w:r>
         <w:rPr>
@@ -4975,7 +4742,7 @@
           <w:kern w:val="24"/>
           <w:sz w:val="20"/>
         </w:rPr>
-        <w:t>43</w:t>
+        <w:t>49</w:t>
       </w:r>
       <w:r>
         <w:rPr>
@@ -4993,7 +4760,7 @@
           <w:kern w:val="24"/>
           <w:sz w:val="20"/>
         </w:rPr>
-        <w:t>49</w:t>
+        <w:t>48</w:t>
       </w:r>
       <w:r>
         <w:rPr>
@@ -5002,7 +4769,24 @@
           <w:kern w:val="24"/>
           <w:sz w:val="20"/>
         </w:rPr>
-        <w:t xml:space="preserve">, </w:t>
+        <w:t>)</w:t>
+      </w:r>
+    </w:p>
+    <w:p>
+      <w:pPr>
+        <w:rPr>
+          <w:rFonts w:ascii="Times New Roman" w:hAnsi="Times New Roman"/>
+          <w:sz w:val="20"/>
+        </w:rPr>
+      </w:pPr>
+      <w:r>
+        <w:rPr>
+          <w:rFonts w:ascii="Courier New" w:eastAsia="+mn-ea" w:hAnsi="Courier New" w:cs="+mn-cs"/>
+          <w:color w:val="444444"/>
+          <w:kern w:val="24"/>
+          <w:sz w:val="20"/>
+        </w:rPr>
+        <w:t>C &lt;- matrix(c(</w:t>
       </w:r>
       <w:r>
         <w:rPr>
@@ -5011,7 +4795,7 @@
           <w:kern w:val="24"/>
           <w:sz w:val="20"/>
         </w:rPr>
-        <w:t>48</w:t>
+        <w:t>1.00</w:t>
       </w:r>
       <w:r>
         <w:rPr>
@@ -5020,16 +4804,17 @@
           <w:kern w:val="24"/>
           <w:sz w:val="20"/>
         </w:rPr>
-        <w:t>)</w:t>
-      </w:r>
-    </w:p>
-    <w:p>
-      <w:pPr>
-        <w:rPr>
-          <w:rFonts w:ascii="Times New Roman" w:hAnsi="Times New Roman"/>
-          <w:sz w:val="20"/>
-        </w:rPr>
-      </w:pPr>
+        <w:t>,</w:t>
+      </w:r>
+      <w:r>
+        <w:rPr>
+          <w:rFonts w:ascii="Courier New" w:eastAsia="+mn-ea" w:hAnsi="Courier New" w:cs="+mn-cs"/>
+          <w:color w:val="880000"/>
+          <w:kern w:val="24"/>
+          <w:sz w:val="20"/>
+        </w:rPr>
+        <w:t>0.85</w:t>
+      </w:r>
       <w:r>
         <w:rPr>
           <w:rFonts w:ascii="Courier New" w:eastAsia="+mn-ea" w:hAnsi="Courier New" w:cs="+mn-cs"/>
@@ -5037,9 +4822,17 @@
           <w:kern w:val="24"/>
           <w:sz w:val="20"/>
         </w:rPr>
-        <w:t xml:space="preserve">C &lt;- </w:t>
-      </w:r>
-      <w:proofErr w:type="gramStart"/>
+        <w:t>,</w:t>
+      </w:r>
+      <w:r>
+        <w:rPr>
+          <w:rFonts w:ascii="Courier New" w:eastAsia="+mn-ea" w:hAnsi="Courier New" w:cs="+mn-cs"/>
+          <w:color w:val="880000"/>
+          <w:kern w:val="24"/>
+          <w:sz w:val="20"/>
+        </w:rPr>
+        <w:t>0.80</w:t>
+      </w:r>
       <w:r>
         <w:rPr>
           <w:rFonts w:ascii="Courier New" w:eastAsia="+mn-ea" w:hAnsi="Courier New" w:cs="+mn-cs"/>
@@ -5047,9 +4840,8 @@
           <w:kern w:val="24"/>
           <w:sz w:val="20"/>
         </w:rPr>
-        <w:t>matrix(c(</w:t>
-      </w:r>
-      <w:proofErr w:type="gramEnd"/>
+        <w:t>,</w:t>
+      </w:r>
       <w:r>
         <w:rPr>
           <w:rFonts w:ascii="Courier New" w:eastAsia="+mn-ea" w:hAnsi="Courier New" w:cs="+mn-cs"/>
@@ -5057,7 +4849,7 @@
           <w:kern w:val="24"/>
           <w:sz w:val="20"/>
         </w:rPr>
-        <w:t>1.00</w:t>
+        <w:t>0.72</w:t>
       </w:r>
       <w:r>
         <w:rPr>
@@ -5075,7 +4867,7 @@
           <w:kern w:val="24"/>
           <w:sz w:val="20"/>
         </w:rPr>
-        <w:t>0.85</w:t>
+        <w:t>0.69</w:t>
       </w:r>
       <w:r>
         <w:rPr>
@@ -5086,6 +4878,23 @@
         </w:rPr>
         <w:t>,</w:t>
       </w:r>
+    </w:p>
+    <w:p>
+      <w:pPr>
+        <w:rPr>
+          <w:rFonts w:ascii="Times New Roman" w:hAnsi="Times New Roman"/>
+          <w:sz w:val="20"/>
+        </w:rPr>
+      </w:pPr>
+      <w:r>
+        <w:rPr>
+          <w:rFonts w:ascii="Courier New" w:eastAsia="+mn-ea" w:hAnsi="Courier New" w:cs="+mn-cs"/>
+          <w:color w:val="444444"/>
+          <w:kern w:val="24"/>
+          <w:sz w:val="20"/>
+        </w:rPr>
+        <w:t xml:space="preserve">              </w:t>
+      </w:r>
       <w:r>
         <w:rPr>
           <w:rFonts w:ascii="Courier New" w:eastAsia="+mn-ea" w:hAnsi="Courier New" w:cs="+mn-cs"/>
@@ -5093,7 +4902,7 @@
           <w:kern w:val="24"/>
           <w:sz w:val="20"/>
         </w:rPr>
-        <w:t>0.80</w:t>
+        <w:t>0.85</w:t>
       </w:r>
       <w:r>
         <w:rPr>
@@ -5111,7 +4920,7 @@
           <w:kern w:val="24"/>
           <w:sz w:val="20"/>
         </w:rPr>
-        <w:t>0.72</w:t>
+        <w:t>1.00</w:t>
       </w:r>
       <w:r>
         <w:rPr>
@@ -5129,7 +4938,7 @@
           <w:kern w:val="24"/>
           <w:sz w:val="20"/>
         </w:rPr>
-        <w:t>0.69</w:t>
+        <w:t>0.85</w:t>
       </w:r>
       <w:r>
         <w:rPr>
@@ -5140,14 +4949,15 @@
         </w:rPr>
         <w:t>,</w:t>
       </w:r>
-    </w:p>
-    <w:p>
-      <w:pPr>
-        <w:rPr>
-          <w:rFonts w:ascii="Times New Roman" w:hAnsi="Times New Roman"/>
-          <w:sz w:val="20"/>
-        </w:rPr>
-      </w:pPr>
+      <w:r>
+        <w:rPr>
+          <w:rFonts w:ascii="Courier New" w:eastAsia="+mn-ea" w:hAnsi="Courier New" w:cs="+mn-cs"/>
+          <w:color w:val="880000"/>
+          <w:kern w:val="24"/>
+          <w:sz w:val="20"/>
+        </w:rPr>
+        <w:t>0.80</w:t>
+      </w:r>
       <w:r>
         <w:rPr>
           <w:rFonts w:ascii="Courier New" w:eastAsia="+mn-ea" w:hAnsi="Courier New" w:cs="+mn-cs"/>
@@ -5155,7 +4965,7 @@
           <w:kern w:val="24"/>
           <w:sz w:val="20"/>
         </w:rPr>
-        <w:t xml:space="preserve">              </w:t>
+        <w:t>,</w:t>
       </w:r>
       <w:r>
         <w:rPr>
@@ -5164,7 +4974,7 @@
           <w:kern w:val="24"/>
           <w:sz w:val="20"/>
         </w:rPr>
-        <w:t>0.85</w:t>
+        <w:t>0.72</w:t>
       </w:r>
       <w:r>
         <w:rPr>
@@ -5175,6 +4985,23 @@
         </w:rPr>
         <w:t>,</w:t>
       </w:r>
+    </w:p>
+    <w:p>
+      <w:pPr>
+        <w:rPr>
+          <w:rFonts w:ascii="Times New Roman" w:hAnsi="Times New Roman"/>
+          <w:sz w:val="20"/>
+        </w:rPr>
+      </w:pPr>
+      <w:r>
+        <w:rPr>
+          <w:rFonts w:ascii="Courier New" w:eastAsia="+mn-ea" w:hAnsi="Courier New" w:cs="+mn-cs"/>
+          <w:color w:val="444444"/>
+          <w:kern w:val="24"/>
+          <w:sz w:val="20"/>
+        </w:rPr>
+        <w:t xml:space="preserve">              </w:t>
+      </w:r>
       <w:r>
         <w:rPr>
           <w:rFonts w:ascii="Courier New" w:eastAsia="+mn-ea" w:hAnsi="Courier New" w:cs="+mn-cs"/>
@@ -5182,7 +5009,7 @@
           <w:kern w:val="24"/>
           <w:sz w:val="20"/>
         </w:rPr>
-        <w:t>1.00</w:t>
+        <w:t>0.80</w:t>
       </w:r>
       <w:r>
         <w:rPr>
@@ -5218,7 +5045,7 @@
           <w:kern w:val="24"/>
           <w:sz w:val="20"/>
         </w:rPr>
-        <w:t>0.80</w:t>
+        <w:t>1.00</w:t>
       </w:r>
       <w:r>
         <w:rPr>
@@ -5236,7 +5063,7 @@
           <w:kern w:val="24"/>
           <w:sz w:val="20"/>
         </w:rPr>
-        <w:t>0.72</w:t>
+        <w:t>0.85</w:t>
       </w:r>
       <w:r>
         <w:rPr>
@@ -5247,14 +5074,15 @@
         </w:rPr>
         <w:t>,</w:t>
       </w:r>
-    </w:p>
-    <w:p>
-      <w:pPr>
-        <w:rPr>
-          <w:rFonts w:ascii="Times New Roman" w:hAnsi="Times New Roman"/>
-          <w:sz w:val="20"/>
-        </w:rPr>
-      </w:pPr>
+      <w:r>
+        <w:rPr>
+          <w:rFonts w:ascii="Courier New" w:eastAsia="+mn-ea" w:hAnsi="Courier New" w:cs="+mn-cs"/>
+          <w:color w:val="880000"/>
+          <w:kern w:val="24"/>
+          <w:sz w:val="20"/>
+        </w:rPr>
+        <w:t>0.80</w:t>
+      </w:r>
       <w:r>
         <w:rPr>
           <w:rFonts w:ascii="Courier New" w:eastAsia="+mn-ea" w:hAnsi="Courier New" w:cs="+mn-cs"/>
@@ -5262,6 +5090,23 @@
           <w:kern w:val="24"/>
           <w:sz w:val="20"/>
         </w:rPr>
+        <w:t>,</w:t>
+      </w:r>
+    </w:p>
+    <w:p>
+      <w:pPr>
+        <w:rPr>
+          <w:rFonts w:ascii="Times New Roman" w:hAnsi="Times New Roman"/>
+          <w:sz w:val="20"/>
+        </w:rPr>
+      </w:pPr>
+      <w:r>
+        <w:rPr>
+          <w:rFonts w:ascii="Courier New" w:eastAsia="+mn-ea" w:hAnsi="Courier New" w:cs="+mn-cs"/>
+          <w:color w:val="444444"/>
+          <w:kern w:val="24"/>
+          <w:sz w:val="20"/>
+        </w:rPr>
         <w:t xml:space="preserve">              </w:t>
       </w:r>
       <w:r>
@@ -5271,7 +5116,7 @@
           <w:kern w:val="24"/>
           <w:sz w:val="20"/>
         </w:rPr>
-        <w:t>0.80</w:t>
+        <w:t>0.72</w:t>
       </w:r>
       <w:r>
         <w:rPr>
@@ -5289,7 +5134,7 @@
           <w:kern w:val="24"/>
           <w:sz w:val="20"/>
         </w:rPr>
-        <w:t>0.85</w:t>
+        <w:t>0.80</w:t>
       </w:r>
       <w:r>
         <w:rPr>
@@ -5307,7 +5152,7 @@
           <w:kern w:val="24"/>
           <w:sz w:val="20"/>
         </w:rPr>
-        <w:t>1.00</w:t>
+        <w:t>0.85</w:t>
       </w:r>
       <w:r>
         <w:rPr>
@@ -5318,7 +5163,6 @@
         </w:rPr>
         <w:t>,</w:t>
       </w:r>
-      <w:proofErr w:type="gramStart"/>
       <w:r>
         <w:rPr>
           <w:rFonts w:ascii="Courier New" w:eastAsia="+mn-ea" w:hAnsi="Courier New" w:cs="+mn-cs"/>
@@ -5326,9 +5170,8 @@
           <w:kern w:val="24"/>
           <w:sz w:val="20"/>
         </w:rPr>
-        <w:t>0.85</w:t>
-      </w:r>
-      <w:proofErr w:type="gramEnd"/>
+        <w:t>1.00</w:t>
+      </w:r>
       <w:r>
         <w:rPr>
           <w:rFonts w:ascii="Courier New" w:eastAsia="+mn-ea" w:hAnsi="Courier New" w:cs="+mn-cs"/>
@@ -5345,7 +5188,7 @@
           <w:kern w:val="24"/>
           <w:sz w:val="20"/>
         </w:rPr>
-        <w:t>0.80</w:t>
+        <w:t>0.85</w:t>
       </w:r>
       <w:r>
         <w:rPr>
@@ -5380,7 +5223,7 @@
           <w:kern w:val="24"/>
           <w:sz w:val="20"/>
         </w:rPr>
-        <w:t>0.72</w:t>
+        <w:t>0.69</w:t>
       </w:r>
       <w:r>
         <w:rPr>
@@ -5398,7 +5241,7 @@
           <w:kern w:val="24"/>
           <w:sz w:val="20"/>
         </w:rPr>
-        <w:t>0.80</w:t>
+        <w:t>0.72</w:t>
       </w:r>
       <w:r>
         <w:rPr>
@@ -5416,7 +5259,7 @@
           <w:kern w:val="24"/>
           <w:sz w:val="20"/>
         </w:rPr>
-        <w:t>0.85</w:t>
+        <w:t>0.80</w:t>
       </w:r>
       <w:r>
         <w:rPr>
@@ -5434,7 +5277,7 @@
           <w:kern w:val="24"/>
           <w:sz w:val="20"/>
         </w:rPr>
-        <w:t>1.00</w:t>
+        <w:t>0.85</w:t>
       </w:r>
       <w:r>
         <w:rPr>
@@ -5452,7 +5295,7 @@
           <w:kern w:val="24"/>
           <w:sz w:val="20"/>
         </w:rPr>
-        <w:t>0.85</w:t>
+        <w:t>1.00</w:t>
       </w:r>
       <w:r>
         <w:rPr>
@@ -5461,7 +5304,7 @@
           <w:kern w:val="24"/>
           <w:sz w:val="20"/>
         </w:rPr>
-        <w:t>,</w:t>
+        <w:t>),</w:t>
       </w:r>
     </w:p>
     <w:p>
@@ -5478,7 +5321,27 @@
           <w:kern w:val="24"/>
           <w:sz w:val="20"/>
         </w:rPr>
-        <w:t xml:space="preserve">              </w:t>
+        <w:t xml:space="preserve">            </w:t>
+      </w:r>
+      <w:proofErr w:type="spellStart"/>
+      <w:r>
+        <w:rPr>
+          <w:rFonts w:ascii="Courier New" w:eastAsia="+mn-ea" w:hAnsi="Courier New" w:cs="+mn-cs"/>
+          <w:color w:val="444444"/>
+          <w:kern w:val="24"/>
+          <w:sz w:val="20"/>
+        </w:rPr>
+        <w:t>nrow</w:t>
+      </w:r>
+      <w:proofErr w:type="spellEnd"/>
+      <w:r>
+        <w:rPr>
+          <w:rFonts w:ascii="Courier New" w:eastAsia="+mn-ea" w:hAnsi="Courier New" w:cs="+mn-cs"/>
+          <w:color w:val="444444"/>
+          <w:kern w:val="24"/>
+          <w:sz w:val="20"/>
+        </w:rPr>
+        <w:t xml:space="preserve"> = </w:t>
       </w:r>
       <w:r>
         <w:rPr>
@@ -5487,7 +5350,7 @@
           <w:kern w:val="24"/>
           <w:sz w:val="20"/>
         </w:rPr>
-        <w:t>0.69</w:t>
+        <w:t>5</w:t>
       </w:r>
       <w:r>
         <w:rPr>
@@ -5496,7 +5359,24 @@
           <w:kern w:val="24"/>
           <w:sz w:val="20"/>
         </w:rPr>
-        <w:t>,</w:t>
+        <w:t xml:space="preserve">) </w:t>
+      </w:r>
+    </w:p>
+    <w:p>
+      <w:pPr>
+        <w:rPr>
+          <w:rFonts w:ascii="Times New Roman" w:hAnsi="Times New Roman"/>
+          <w:sz w:val="20"/>
+        </w:rPr>
+      </w:pPr>
+      <w:r>
+        <w:rPr>
+          <w:rFonts w:ascii="Courier New" w:eastAsia="+mn-ea" w:hAnsi="Courier New" w:cs="+mn-cs"/>
+          <w:color w:val="444444"/>
+          <w:kern w:val="24"/>
+          <w:sz w:val="20"/>
+        </w:rPr>
+        <w:t xml:space="preserve">sigma &lt;- C * </w:t>
       </w:r>
       <w:r>
         <w:rPr>
@@ -5505,8 +5385,16 @@
           <w:kern w:val="24"/>
           <w:sz w:val="20"/>
         </w:rPr>
-        <w:t>0.72</w:t>
-      </w:r>
+        <w:t>100</w:t>
+      </w:r>
+    </w:p>
+    <w:p>
+      <w:pPr>
+        <w:rPr>
+          <w:rFonts w:ascii="Times New Roman" w:hAnsi="Times New Roman"/>
+          <w:sz w:val="20"/>
+        </w:rPr>
+      </w:pPr>
       <w:r>
         <w:rPr>
           <w:rFonts w:ascii="Courier New" w:eastAsia="+mn-ea" w:hAnsi="Courier New" w:cs="+mn-cs"/>
@@ -5514,7 +5402,27 @@
           <w:kern w:val="24"/>
           <w:sz w:val="20"/>
         </w:rPr>
-        <w:t>,</w:t>
+        <w:t xml:space="preserve">y &lt;- </w:t>
+      </w:r>
+      <w:proofErr w:type="spellStart"/>
+      <w:r>
+        <w:rPr>
+          <w:rFonts w:ascii="Courier New" w:eastAsia="+mn-ea" w:hAnsi="Courier New" w:cs="+mn-cs"/>
+          <w:color w:val="444444"/>
+          <w:kern w:val="24"/>
+          <w:sz w:val="20"/>
+        </w:rPr>
+        <w:t>rmvnorm</w:t>
+      </w:r>
+      <w:proofErr w:type="spellEnd"/>
+      <w:r>
+        <w:rPr>
+          <w:rFonts w:ascii="Courier New" w:eastAsia="+mn-ea" w:hAnsi="Courier New" w:cs="+mn-cs"/>
+          <w:color w:val="444444"/>
+          <w:kern w:val="24"/>
+          <w:sz w:val="20"/>
+        </w:rPr>
+        <w:t>(n=</w:t>
       </w:r>
       <w:r>
         <w:rPr>
@@ -5523,7 +5431,7 @@
           <w:kern w:val="24"/>
           <w:sz w:val="20"/>
         </w:rPr>
-        <w:t>0.80</w:t>
+        <w:t>100</w:t>
       </w:r>
       <w:r>
         <w:rPr>
@@ -5532,7 +5440,24 @@
           <w:kern w:val="24"/>
           <w:sz w:val="20"/>
         </w:rPr>
-        <w:t>,</w:t>
+        <w:t>, mean=mm, sigma=sigma)</w:t>
+      </w:r>
+    </w:p>
+    <w:p>
+      <w:pPr>
+        <w:rPr>
+          <w:rFonts w:ascii="Times New Roman" w:hAnsi="Times New Roman"/>
+          <w:sz w:val="20"/>
+        </w:rPr>
+      </w:pPr>
+      <w:r>
+        <w:rPr>
+          <w:rFonts w:ascii="Courier New" w:eastAsia="+mn-ea" w:hAnsi="Courier New" w:cs="+mn-cs"/>
+          <w:color w:val="444444"/>
+          <w:kern w:val="24"/>
+          <w:sz w:val="20"/>
+        </w:rPr>
+        <w:t>id &lt;- seq(</w:t>
       </w:r>
       <w:r>
         <w:rPr>
@@ -5541,7 +5466,7 @@
           <w:kern w:val="24"/>
           <w:sz w:val="20"/>
         </w:rPr>
-        <w:t>0.85</w:t>
+        <w:t>1</w:t>
       </w:r>
       <w:r>
         <w:rPr>
@@ -5559,7 +5484,7 @@
           <w:kern w:val="24"/>
           <w:sz w:val="20"/>
         </w:rPr>
-        <w:t>1.00</w:t>
+        <w:t>100</w:t>
       </w:r>
       <w:r>
         <w:rPr>
@@ -5568,16 +5493,17 @@
           <w:kern w:val="24"/>
           <w:sz w:val="20"/>
         </w:rPr>
-        <w:t>),</w:t>
-      </w:r>
-    </w:p>
-    <w:p>
-      <w:pPr>
-        <w:rPr>
-          <w:rFonts w:ascii="Times New Roman" w:hAnsi="Times New Roman"/>
-          <w:sz w:val="20"/>
-        </w:rPr>
-      </w:pPr>
+        <w:t>)</w:t>
+      </w:r>
+    </w:p>
+    <w:p>
+      <w:pPr>
+        <w:rPr>
+          <w:rFonts w:ascii="Times New Roman" w:hAnsi="Times New Roman"/>
+          <w:sz w:val="20"/>
+        </w:rPr>
+      </w:pPr>
+      <w:proofErr w:type="spellStart"/>
       <w:r>
         <w:rPr>
           <w:rFonts w:ascii="Courier New" w:eastAsia="+mn-ea" w:hAnsi="Courier New" w:cs="+mn-cs"/>
@@ -5585,9 +5511,9 @@
           <w:kern w:val="24"/>
           <w:sz w:val="20"/>
         </w:rPr>
-        <w:t xml:space="preserve">            </w:t>
-      </w:r>
-      <w:proofErr w:type="spellStart"/>
+        <w:t>dat</w:t>
+      </w:r>
+      <w:proofErr w:type="spellEnd"/>
       <w:r>
         <w:rPr>
           <w:rFonts w:ascii="Courier New" w:eastAsia="+mn-ea" w:hAnsi="Courier New" w:cs="+mn-cs"/>
@@ -5595,9 +5521,9 @@
           <w:kern w:val="24"/>
           <w:sz w:val="20"/>
         </w:rPr>
-        <w:t>nrow</w:t>
-      </w:r>
-      <w:proofErr w:type="spellEnd"/>
+        <w:t xml:space="preserve"> &lt;- </w:t>
+      </w:r>
+      <w:proofErr w:type="spellStart"/>
       <w:r>
         <w:rPr>
           <w:rFonts w:ascii="Courier New" w:eastAsia="+mn-ea" w:hAnsi="Courier New" w:cs="+mn-cs"/>
@@ -5605,7 +5531,94 @@
           <w:kern w:val="24"/>
           <w:sz w:val="20"/>
         </w:rPr>
-        <w:t xml:space="preserve"> = </w:t>
+        <w:t>as.data.frame</w:t>
+      </w:r>
+      <w:proofErr w:type="spellEnd"/>
+      <w:r>
+        <w:rPr>
+          <w:rFonts w:ascii="Courier New" w:eastAsia="+mn-ea" w:hAnsi="Courier New" w:cs="+mn-cs"/>
+          <w:color w:val="444444"/>
+          <w:kern w:val="24"/>
+          <w:sz w:val="20"/>
+        </w:rPr>
+        <w:t>(</w:t>
+      </w:r>
+      <w:proofErr w:type="spellStart"/>
+      <w:r>
+        <w:rPr>
+          <w:rFonts w:ascii="Courier New" w:eastAsia="+mn-ea" w:hAnsi="Courier New" w:cs="+mn-cs"/>
+          <w:color w:val="444444"/>
+          <w:kern w:val="24"/>
+          <w:sz w:val="20"/>
+        </w:rPr>
+        <w:t>cbind</w:t>
+      </w:r>
+      <w:proofErr w:type="spellEnd"/>
+      <w:r>
+        <w:rPr>
+          <w:rFonts w:ascii="Courier New" w:eastAsia="+mn-ea" w:hAnsi="Courier New" w:cs="+mn-cs"/>
+          <w:color w:val="444444"/>
+          <w:kern w:val="24"/>
+          <w:sz w:val="20"/>
+        </w:rPr>
+        <w:t>(</w:t>
+      </w:r>
+      <w:proofErr w:type="spellStart"/>
+      <w:r>
+        <w:rPr>
+          <w:rFonts w:ascii="Courier New" w:eastAsia="+mn-ea" w:hAnsi="Courier New" w:cs="+mn-cs"/>
+          <w:color w:val="444444"/>
+          <w:kern w:val="24"/>
+          <w:sz w:val="20"/>
+        </w:rPr>
+        <w:t>y,id</w:t>
+      </w:r>
+      <w:proofErr w:type="spellEnd"/>
+      <w:r>
+        <w:rPr>
+          <w:rFonts w:ascii="Courier New" w:eastAsia="+mn-ea" w:hAnsi="Courier New" w:cs="+mn-cs"/>
+          <w:color w:val="444444"/>
+          <w:kern w:val="24"/>
+          <w:sz w:val="20"/>
+        </w:rPr>
+        <w:t>))</w:t>
+      </w:r>
+    </w:p>
+    <w:p>
+      <w:pPr>
+        <w:rPr>
+          <w:rFonts w:ascii="Courier New" w:hAnsi="Courier New" w:cs="Courier New"/>
+          <w:sz w:val="20"/>
+        </w:rPr>
+      </w:pPr>
+      <w:r>
+        <w:rPr>
+          <w:rFonts w:ascii="Courier New" w:eastAsia="+mn-ea" w:hAnsi="Courier New" w:cs="+mn-cs"/>
+          <w:color w:val="444444"/>
+          <w:kern w:val="24"/>
+          <w:sz w:val="20"/>
+        </w:rPr>
+        <w:t>names(</w:t>
+      </w:r>
+      <w:proofErr w:type="spellStart"/>
+      <w:r>
+        <w:rPr>
+          <w:rFonts w:ascii="Courier New" w:eastAsia="+mn-ea" w:hAnsi="Courier New" w:cs="+mn-cs"/>
+          <w:color w:val="444444"/>
+          <w:kern w:val="24"/>
+          <w:sz w:val="20"/>
+        </w:rPr>
+        <w:t>dat</w:t>
+      </w:r>
+      <w:proofErr w:type="spellEnd"/>
+      <w:r>
+        <w:rPr>
+          <w:rFonts w:ascii="Courier New" w:eastAsia="+mn-ea" w:hAnsi="Courier New" w:cs="+mn-cs"/>
+          <w:color w:val="444444"/>
+          <w:kern w:val="24"/>
+          <w:sz w:val="20"/>
+        </w:rPr>
+        <w:t>) &lt;- c(</w:t>
       </w:r>
       <w:r>
         <w:rPr>
@@ -5614,7 +5627,7 @@
           <w:kern w:val="24"/>
           <w:sz w:val="20"/>
         </w:rPr>
-        <w:t>5</w:t>
+        <w:t>"y0"</w:t>
       </w:r>
       <w:r>
         <w:rPr>
@@ -5623,16 +5636,17 @@
           <w:kern w:val="24"/>
           <w:sz w:val="20"/>
         </w:rPr>
-        <w:t xml:space="preserve">) </w:t>
-      </w:r>
-    </w:p>
-    <w:p>
-      <w:pPr>
-        <w:rPr>
-          <w:rFonts w:ascii="Times New Roman" w:hAnsi="Times New Roman"/>
-          <w:sz w:val="20"/>
-        </w:rPr>
-      </w:pPr>
+        <w:t>,</w:t>
+      </w:r>
+      <w:r>
+        <w:rPr>
+          <w:rFonts w:ascii="Courier New" w:eastAsia="+mn-ea" w:hAnsi="Courier New" w:cs="+mn-cs"/>
+          <w:color w:val="880000"/>
+          <w:kern w:val="24"/>
+          <w:sz w:val="20"/>
+        </w:rPr>
+        <w:t>"y1"</w:t>
+      </w:r>
       <w:r>
         <w:rPr>
           <w:rFonts w:ascii="Courier New" w:eastAsia="+mn-ea" w:hAnsi="Courier New" w:cs="+mn-cs"/>
@@ -5640,7 +5654,7 @@
           <w:kern w:val="24"/>
           <w:sz w:val="20"/>
         </w:rPr>
-        <w:t xml:space="preserve">sigma &lt;- C * </w:t>
+        <w:t>,</w:t>
       </w:r>
       <w:r>
         <w:rPr>
@@ -5649,16 +5663,8 @@
           <w:kern w:val="24"/>
           <w:sz w:val="20"/>
         </w:rPr>
-        <w:t>100</w:t>
-      </w:r>
-    </w:p>
-    <w:p>
-      <w:pPr>
-        <w:rPr>
-          <w:rFonts w:ascii="Times New Roman" w:hAnsi="Times New Roman"/>
-          <w:sz w:val="20"/>
-        </w:rPr>
-      </w:pPr>
+        <w:t>"y2"</w:t>
+      </w:r>
       <w:r>
         <w:rPr>
           <w:rFonts w:ascii="Courier New" w:eastAsia="+mn-ea" w:hAnsi="Courier New" w:cs="+mn-cs"/>
@@ -5666,10 +5672,17 @@
           <w:kern w:val="24"/>
           <w:sz w:val="20"/>
         </w:rPr>
-        <w:t xml:space="preserve">y &lt;- </w:t>
-      </w:r>
-      <w:proofErr w:type="spellStart"/>
-      <w:proofErr w:type="gramStart"/>
+        <w:t>,</w:t>
+      </w:r>
+      <w:r>
+        <w:rPr>
+          <w:rFonts w:ascii="Courier New" w:eastAsia="+mn-ea" w:hAnsi="Courier New" w:cs="+mn-cs"/>
+          <w:color w:val="880000"/>
+          <w:kern w:val="24"/>
+          <w:sz w:val="20"/>
+        </w:rPr>
+        <w:t>"y3"</w:t>
+      </w:r>
       <w:r>
         <w:rPr>
           <w:rFonts w:ascii="Courier New" w:eastAsia="+mn-ea" w:hAnsi="Courier New" w:cs="+mn-cs"/>
@@ -5677,9 +5690,17 @@
           <w:kern w:val="24"/>
           <w:sz w:val="20"/>
         </w:rPr>
-        <w:t>rmvnorm</w:t>
-      </w:r>
-      <w:proofErr w:type="spellEnd"/>
+        <w:t>,</w:t>
+      </w:r>
+      <w:r>
+        <w:rPr>
+          <w:rFonts w:ascii="Courier New" w:eastAsia="+mn-ea" w:hAnsi="Courier New" w:cs="+mn-cs"/>
+          <w:color w:val="880000"/>
+          <w:kern w:val="24"/>
+          <w:sz w:val="20"/>
+        </w:rPr>
+        <w:t>"y4"</w:t>
+      </w:r>
       <w:r>
         <w:rPr>
           <w:rFonts w:ascii="Courier New" w:eastAsia="+mn-ea" w:hAnsi="Courier New" w:cs="+mn-cs"/>
@@ -5687,9 +5708,17 @@
           <w:kern w:val="24"/>
           <w:sz w:val="20"/>
         </w:rPr>
-        <w:t>(</w:t>
-      </w:r>
-      <w:proofErr w:type="gramEnd"/>
+        <w:t>,</w:t>
+      </w:r>
+      <w:r>
+        <w:rPr>
+          <w:rFonts w:ascii="Courier New" w:eastAsia="+mn-ea" w:hAnsi="Courier New" w:cs="+mn-cs"/>
+          <w:color w:val="880000"/>
+          <w:kern w:val="24"/>
+          <w:sz w:val="20"/>
+        </w:rPr>
+        <w:t>"id"</w:t>
+      </w:r>
       <w:r>
         <w:rPr>
           <w:rFonts w:ascii="Courier New" w:eastAsia="+mn-ea" w:hAnsi="Courier New" w:cs="+mn-cs"/>
@@ -5697,334 +5726,6 @@
           <w:kern w:val="24"/>
           <w:sz w:val="20"/>
         </w:rPr>
-        <w:t>n=</w:t>
-      </w:r>
-      <w:r>
-        <w:rPr>
-          <w:rFonts w:ascii="Courier New" w:eastAsia="+mn-ea" w:hAnsi="Courier New" w:cs="+mn-cs"/>
-          <w:color w:val="880000"/>
-          <w:kern w:val="24"/>
-          <w:sz w:val="20"/>
-        </w:rPr>
-        <w:t>100</w:t>
-      </w:r>
-      <w:r>
-        <w:rPr>
-          <w:rFonts w:ascii="Courier New" w:eastAsia="+mn-ea" w:hAnsi="Courier New" w:cs="+mn-cs"/>
-          <w:color w:val="444444"/>
-          <w:kern w:val="24"/>
-          <w:sz w:val="20"/>
-        </w:rPr>
-        <w:t>, mean=mm, sigma=sigma)</w:t>
-      </w:r>
-    </w:p>
-    <w:p>
-      <w:pPr>
-        <w:rPr>
-          <w:rFonts w:ascii="Times New Roman" w:hAnsi="Times New Roman"/>
-          <w:sz w:val="20"/>
-        </w:rPr>
-      </w:pPr>
-      <w:r>
-        <w:rPr>
-          <w:rFonts w:ascii="Courier New" w:eastAsia="+mn-ea" w:hAnsi="Courier New" w:cs="+mn-cs"/>
-          <w:color w:val="444444"/>
-          <w:kern w:val="24"/>
-          <w:sz w:val="20"/>
-        </w:rPr>
-        <w:t xml:space="preserve">id &lt;- </w:t>
-      </w:r>
-      <w:proofErr w:type="gramStart"/>
-      <w:r>
-        <w:rPr>
-          <w:rFonts w:ascii="Courier New" w:eastAsia="+mn-ea" w:hAnsi="Courier New" w:cs="+mn-cs"/>
-          <w:color w:val="444444"/>
-          <w:kern w:val="24"/>
-          <w:sz w:val="20"/>
-        </w:rPr>
-        <w:t>seq(</w:t>
-      </w:r>
-      <w:proofErr w:type="gramEnd"/>
-      <w:r>
-        <w:rPr>
-          <w:rFonts w:ascii="Courier New" w:eastAsia="+mn-ea" w:hAnsi="Courier New" w:cs="+mn-cs"/>
-          <w:color w:val="880000"/>
-          <w:kern w:val="24"/>
-          <w:sz w:val="20"/>
-        </w:rPr>
-        <w:t>1</w:t>
-      </w:r>
-      <w:r>
-        <w:rPr>
-          <w:rFonts w:ascii="Courier New" w:eastAsia="+mn-ea" w:hAnsi="Courier New" w:cs="+mn-cs"/>
-          <w:color w:val="444444"/>
-          <w:kern w:val="24"/>
-          <w:sz w:val="20"/>
-        </w:rPr>
-        <w:t>,</w:t>
-      </w:r>
-      <w:r>
-        <w:rPr>
-          <w:rFonts w:ascii="Courier New" w:eastAsia="+mn-ea" w:hAnsi="Courier New" w:cs="+mn-cs"/>
-          <w:color w:val="880000"/>
-          <w:kern w:val="24"/>
-          <w:sz w:val="20"/>
-        </w:rPr>
-        <w:t>100</w:t>
-      </w:r>
-      <w:r>
-        <w:rPr>
-          <w:rFonts w:ascii="Courier New" w:eastAsia="+mn-ea" w:hAnsi="Courier New" w:cs="+mn-cs"/>
-          <w:color w:val="444444"/>
-          <w:kern w:val="24"/>
-          <w:sz w:val="20"/>
-        </w:rPr>
-        <w:t>)</w:t>
-      </w:r>
-    </w:p>
-    <w:p>
-      <w:pPr>
-        <w:rPr>
-          <w:rFonts w:ascii="Times New Roman" w:hAnsi="Times New Roman"/>
-          <w:sz w:val="20"/>
-        </w:rPr>
-      </w:pPr>
-      <w:proofErr w:type="spellStart"/>
-      <w:r>
-        <w:rPr>
-          <w:rFonts w:ascii="Courier New" w:eastAsia="+mn-ea" w:hAnsi="Courier New" w:cs="+mn-cs"/>
-          <w:color w:val="444444"/>
-          <w:kern w:val="24"/>
-          <w:sz w:val="20"/>
-        </w:rPr>
-        <w:t>dat</w:t>
-      </w:r>
-      <w:proofErr w:type="spellEnd"/>
-      <w:r>
-        <w:rPr>
-          <w:rFonts w:ascii="Courier New" w:eastAsia="+mn-ea" w:hAnsi="Courier New" w:cs="+mn-cs"/>
-          <w:color w:val="444444"/>
-          <w:kern w:val="24"/>
-          <w:sz w:val="20"/>
-        </w:rPr>
-        <w:t xml:space="preserve"> &lt;- </w:t>
-      </w:r>
-      <w:proofErr w:type="spellStart"/>
-      <w:r>
-        <w:rPr>
-          <w:rFonts w:ascii="Courier New" w:eastAsia="+mn-ea" w:hAnsi="Courier New" w:cs="+mn-cs"/>
-          <w:color w:val="444444"/>
-          <w:kern w:val="24"/>
-          <w:sz w:val="20"/>
-        </w:rPr>
-        <w:t>as.</w:t>
-      </w:r>
-      <w:proofErr w:type="gramStart"/>
-      <w:r>
-        <w:rPr>
-          <w:rFonts w:ascii="Courier New" w:eastAsia="+mn-ea" w:hAnsi="Courier New" w:cs="+mn-cs"/>
-          <w:color w:val="444444"/>
-          <w:kern w:val="24"/>
-          <w:sz w:val="20"/>
-        </w:rPr>
-        <w:t>data.frame</w:t>
-      </w:r>
-      <w:proofErr w:type="spellEnd"/>
-      <w:proofErr w:type="gramEnd"/>
-      <w:r>
-        <w:rPr>
-          <w:rFonts w:ascii="Courier New" w:eastAsia="+mn-ea" w:hAnsi="Courier New" w:cs="+mn-cs"/>
-          <w:color w:val="444444"/>
-          <w:kern w:val="24"/>
-          <w:sz w:val="20"/>
-        </w:rPr>
-        <w:t>(</w:t>
-      </w:r>
-      <w:proofErr w:type="spellStart"/>
-      <w:r>
-        <w:rPr>
-          <w:rFonts w:ascii="Courier New" w:eastAsia="+mn-ea" w:hAnsi="Courier New" w:cs="+mn-cs"/>
-          <w:color w:val="444444"/>
-          <w:kern w:val="24"/>
-          <w:sz w:val="20"/>
-        </w:rPr>
-        <w:t>cbind</w:t>
-      </w:r>
-      <w:proofErr w:type="spellEnd"/>
-      <w:r>
-        <w:rPr>
-          <w:rFonts w:ascii="Courier New" w:eastAsia="+mn-ea" w:hAnsi="Courier New" w:cs="+mn-cs"/>
-          <w:color w:val="444444"/>
-          <w:kern w:val="24"/>
-          <w:sz w:val="20"/>
-        </w:rPr>
-        <w:t>(</w:t>
-      </w:r>
-      <w:proofErr w:type="spellStart"/>
-      <w:proofErr w:type="gramStart"/>
-      <w:r>
-        <w:rPr>
-          <w:rFonts w:ascii="Courier New" w:eastAsia="+mn-ea" w:hAnsi="Courier New" w:cs="+mn-cs"/>
-          <w:color w:val="444444"/>
-          <w:kern w:val="24"/>
-          <w:sz w:val="20"/>
-        </w:rPr>
-        <w:t>y,id</w:t>
-      </w:r>
-      <w:proofErr w:type="spellEnd"/>
-      <w:proofErr w:type="gramEnd"/>
-      <w:r>
-        <w:rPr>
-          <w:rFonts w:ascii="Courier New" w:eastAsia="+mn-ea" w:hAnsi="Courier New" w:cs="+mn-cs"/>
-          <w:color w:val="444444"/>
-          <w:kern w:val="24"/>
-          <w:sz w:val="20"/>
-        </w:rPr>
-        <w:t>))</w:t>
-      </w:r>
-    </w:p>
-    <w:p>
-      <w:pPr>
-        <w:rPr>
-          <w:rFonts w:ascii="Courier New" w:hAnsi="Courier New" w:cs="Courier New"/>
-          <w:sz w:val="20"/>
-        </w:rPr>
-      </w:pPr>
-      <w:r>
-        <w:rPr>
-          <w:rFonts w:ascii="Courier New" w:eastAsia="+mn-ea" w:hAnsi="Courier New" w:cs="+mn-cs"/>
-          <w:color w:val="444444"/>
-          <w:kern w:val="24"/>
-          <w:sz w:val="20"/>
-        </w:rPr>
-        <w:t>names(</w:t>
-      </w:r>
-      <w:proofErr w:type="spellStart"/>
-      <w:r>
-        <w:rPr>
-          <w:rFonts w:ascii="Courier New" w:eastAsia="+mn-ea" w:hAnsi="Courier New" w:cs="+mn-cs"/>
-          <w:color w:val="444444"/>
-          <w:kern w:val="24"/>
-          <w:sz w:val="20"/>
-        </w:rPr>
-        <w:t>dat</w:t>
-      </w:r>
-      <w:proofErr w:type="spellEnd"/>
-      <w:r>
-        <w:rPr>
-          <w:rFonts w:ascii="Courier New" w:eastAsia="+mn-ea" w:hAnsi="Courier New" w:cs="+mn-cs"/>
-          <w:color w:val="444444"/>
-          <w:kern w:val="24"/>
-          <w:sz w:val="20"/>
-        </w:rPr>
-        <w:t>) &lt;- c(</w:t>
-      </w:r>
-      <w:r>
-        <w:rPr>
-          <w:rFonts w:ascii="Courier New" w:eastAsia="+mn-ea" w:hAnsi="Courier New" w:cs="+mn-cs"/>
-          <w:color w:val="880000"/>
-          <w:kern w:val="24"/>
-          <w:sz w:val="20"/>
-        </w:rPr>
-        <w:t>"y0"</w:t>
-      </w:r>
-      <w:r>
-        <w:rPr>
-          <w:rFonts w:ascii="Courier New" w:eastAsia="+mn-ea" w:hAnsi="Courier New" w:cs="+mn-cs"/>
-          <w:color w:val="444444"/>
-          <w:kern w:val="24"/>
-          <w:sz w:val="20"/>
-        </w:rPr>
-        <w:t>,</w:t>
-      </w:r>
-      <w:r>
-        <w:rPr>
-          <w:rFonts w:ascii="Courier New" w:eastAsia="+mn-ea" w:hAnsi="Courier New" w:cs="+mn-cs"/>
-          <w:color w:val="880000"/>
-          <w:kern w:val="24"/>
-          <w:sz w:val="20"/>
-        </w:rPr>
-        <w:t>"y1"</w:t>
-      </w:r>
-      <w:r>
-        <w:rPr>
-          <w:rFonts w:ascii="Courier New" w:eastAsia="+mn-ea" w:hAnsi="Courier New" w:cs="+mn-cs"/>
-          <w:color w:val="444444"/>
-          <w:kern w:val="24"/>
-          <w:sz w:val="20"/>
-        </w:rPr>
-        <w:t>,</w:t>
-      </w:r>
-      <w:r>
-        <w:rPr>
-          <w:rFonts w:ascii="Courier New" w:eastAsia="+mn-ea" w:hAnsi="Courier New" w:cs="+mn-cs"/>
-          <w:color w:val="880000"/>
-          <w:kern w:val="24"/>
-          <w:sz w:val="20"/>
-        </w:rPr>
-        <w:t>"y2"</w:t>
-      </w:r>
-      <w:r>
-        <w:rPr>
-          <w:rFonts w:ascii="Courier New" w:eastAsia="+mn-ea" w:hAnsi="Courier New" w:cs="+mn-cs"/>
-          <w:color w:val="444444"/>
-          <w:kern w:val="24"/>
-          <w:sz w:val="20"/>
-        </w:rPr>
-        <w:t>,</w:t>
-      </w:r>
-      <w:r>
-        <w:rPr>
-          <w:rFonts w:ascii="Courier New" w:eastAsia="+mn-ea" w:hAnsi="Courier New" w:cs="+mn-cs"/>
-          <w:color w:val="880000"/>
-          <w:kern w:val="24"/>
-          <w:sz w:val="20"/>
-        </w:rPr>
-        <w:t>"y3"</w:t>
-      </w:r>
-      <w:r>
-        <w:rPr>
-          <w:rFonts w:ascii="Courier New" w:eastAsia="+mn-ea" w:hAnsi="Courier New" w:cs="+mn-cs"/>
-          <w:color w:val="444444"/>
-          <w:kern w:val="24"/>
-          <w:sz w:val="20"/>
-        </w:rPr>
-        <w:t>,</w:t>
-      </w:r>
-      <w:r>
-        <w:rPr>
-          <w:rFonts w:ascii="Courier New" w:eastAsia="+mn-ea" w:hAnsi="Courier New" w:cs="+mn-cs"/>
-          <w:color w:val="880000"/>
-          <w:kern w:val="24"/>
-          <w:sz w:val="20"/>
-        </w:rPr>
-        <w:t>"y4"</w:t>
-      </w:r>
-      <w:r>
-        <w:rPr>
-          <w:rFonts w:ascii="Courier New" w:eastAsia="+mn-ea" w:hAnsi="Courier New" w:cs="+mn-cs"/>
-          <w:color w:val="444444"/>
-          <w:kern w:val="24"/>
-          <w:sz w:val="20"/>
-        </w:rPr>
-        <w:t>,</w:t>
-      </w:r>
-      <w:r>
-        <w:rPr>
-          <w:rFonts w:ascii="Courier New" w:eastAsia="+mn-ea" w:hAnsi="Courier New" w:cs="+mn-cs"/>
-          <w:color w:val="880000"/>
-          <w:kern w:val="24"/>
-          <w:sz w:val="20"/>
-        </w:rPr>
-        <w:t>"id"</w:t>
-      </w:r>
-      <w:r>
-        <w:rPr>
-          <w:rFonts w:ascii="Courier New" w:eastAsia="+mn-ea" w:hAnsi="Courier New" w:cs="+mn-cs"/>
-          <w:color w:val="444444"/>
-          <w:kern w:val="24"/>
-          <w:sz w:val="20"/>
-        </w:rPr>
         <w:t>)</w:t>
       </w:r>
     </w:p>
@@ -6087,9 +5788,8 @@
           <w:iCs/>
           <w:sz w:val="22"/>
         </w:rPr>
-        <w:t xml:space="preserve">the SF-36 data whose true </w:t>
-      </w:r>
-      <w:proofErr w:type="gramStart"/>
+        <w:t xml:space="preserve">the SF-36 data whose true mean and covariance matrix is specified above (and in the code).  </w:t>
+      </w:r>
       <w:r>
         <w:rPr>
           <w:rFonts w:ascii="Times New Roman" w:hAnsi="Times New Roman"/>
@@ -6097,9 +5797,8 @@
           <w:iCs/>
           <w:sz w:val="22"/>
         </w:rPr>
-        <w:t>mean</w:t>
-      </w:r>
-      <w:proofErr w:type="gramEnd"/>
+        <w:t>Report the first</w:t>
+      </w:r>
       <w:r>
         <w:rPr>
           <w:rFonts w:ascii="Times New Roman" w:hAnsi="Times New Roman"/>
@@ -6107,7 +5806,7 @@
           <w:iCs/>
           <w:sz w:val="22"/>
         </w:rPr>
-        <w:t xml:space="preserve"> and covariance matrix is specified above (and in the code).  </w:t>
+        <w:t xml:space="preserve"> </w:t>
       </w:r>
       <w:r>
         <w:rPr>
@@ -6116,7 +5815,7 @@
           <w:iCs/>
           <w:sz w:val="22"/>
         </w:rPr>
-        <w:t>Report the first</w:t>
+        <w:t>5 draws in the space below.</w:t>
       </w:r>
       <w:r>
         <w:rPr>
@@ -6125,26 +5824,30 @@
           <w:iCs/>
           <w:sz w:val="22"/>
         </w:rPr>
-        <w:t xml:space="preserve"> </w:t>
-      </w:r>
-      <w:r>
-        <w:rPr>
-          <w:rFonts w:ascii="Times New Roman" w:hAnsi="Times New Roman"/>
+        <w:t xml:space="preserve"> (10 pts)</w:t>
+      </w:r>
+    </w:p>
+    <w:p>
+      <w:pPr>
+        <w:ind w:left="450"/>
+        <w:rPr>
+          <w:rFonts w:asciiTheme="majorHAnsi" w:hAnsiTheme="majorHAnsi"/>
           <w:i/>
           <w:iCs/>
           <w:sz w:val="22"/>
         </w:rPr>
-        <w:t>5 draws in the space below.</w:t>
-      </w:r>
-      <w:r>
-        <w:rPr>
-          <w:rFonts w:ascii="Times New Roman" w:hAnsi="Times New Roman"/>
+      </w:pPr>
+    </w:p>
+    <w:p>
+      <w:pPr>
+        <w:ind w:left="450"/>
+        <w:rPr>
+          <w:rFonts w:asciiTheme="majorHAnsi" w:hAnsiTheme="majorHAnsi"/>
           <w:i/>
           <w:iCs/>
           <w:sz w:val="22"/>
         </w:rPr>
-        <w:t xml:space="preserve"> (10 pts)</w:t>
-      </w:r>
+      </w:pPr>
     </w:p>
     <w:p>
       <w:pPr>
@@ -6173,54 +5876,50 @@
         <w:ind w:left="450"/>
         <w:rPr>
           <w:rFonts w:asciiTheme="majorHAnsi" w:hAnsiTheme="majorHAnsi"/>
+          <w:sz w:val="22"/>
+        </w:rPr>
+      </w:pPr>
+    </w:p>
+    <w:p>
+      <w:pPr>
+        <w:rPr>
+          <w:rFonts w:asciiTheme="majorHAnsi" w:hAnsiTheme="majorHAnsi"/>
           <w:i/>
           <w:iCs/>
           <w:sz w:val="22"/>
         </w:rPr>
       </w:pPr>
-    </w:p>
-    <w:p>
-      <w:pPr>
-        <w:ind w:left="450"/>
-        <w:rPr>
-          <w:rFonts w:asciiTheme="majorHAnsi" w:hAnsiTheme="majorHAnsi"/>
+      <w:r>
+        <w:rPr>
+          <w:rFonts w:asciiTheme="majorHAnsi" w:hAnsiTheme="majorHAnsi"/>
+          <w:sz w:val="22"/>
+        </w:rPr>
+        <w:t>7</w:t>
+      </w:r>
+      <w:r>
+        <w:rPr>
+          <w:rFonts w:asciiTheme="majorHAnsi" w:hAnsiTheme="majorHAnsi"/>
+          <w:sz w:val="22"/>
+        </w:rPr>
+        <w:t xml:space="preserve">. </w:t>
+      </w:r>
+      <w:r>
+        <w:rPr>
+          <w:rFonts w:ascii="Times New Roman" w:hAnsi="Times New Roman"/>
           <w:i/>
           <w:iCs/>
           <w:sz w:val="22"/>
         </w:rPr>
-      </w:pPr>
-    </w:p>
-    <w:p>
-      <w:pPr>
-        <w:ind w:left="450"/>
-        <w:rPr>
-          <w:rFonts w:asciiTheme="majorHAnsi" w:hAnsiTheme="majorHAnsi"/>
-          <w:sz w:val="22"/>
-        </w:rPr>
-      </w:pPr>
-    </w:p>
-    <w:p>
-      <w:pPr>
-        <w:rPr>
-          <w:rFonts w:asciiTheme="majorHAnsi" w:hAnsiTheme="majorHAnsi"/>
+        <w:t xml:space="preserve">Display your simulated data using a spaghetti plot and </w:t>
+      </w:r>
+      <w:r>
+        <w:rPr>
+          <w:rFonts w:ascii="Times New Roman" w:hAnsi="Times New Roman"/>
           <w:i/>
           <w:iCs/>
           <w:sz w:val="22"/>
         </w:rPr>
-      </w:pPr>
-      <w:r>
-        <w:rPr>
-          <w:rFonts w:asciiTheme="majorHAnsi" w:hAnsiTheme="majorHAnsi"/>
-          <w:sz w:val="22"/>
-        </w:rPr>
-        <w:t>7</w:t>
-      </w:r>
-      <w:r>
-        <w:rPr>
-          <w:rFonts w:asciiTheme="majorHAnsi" w:hAnsiTheme="majorHAnsi"/>
-          <w:sz w:val="22"/>
-        </w:rPr>
-        <w:t xml:space="preserve">. </w:t>
+        <w:t xml:space="preserve">a </w:t>
       </w:r>
       <w:r>
         <w:rPr>
@@ -6229,7 +5928,14 @@
           <w:iCs/>
           <w:sz w:val="22"/>
         </w:rPr>
-        <w:t xml:space="preserve">Display your simulated data using a spaghetti plot and </w:t>
+        <w:t>pairs plot.</w:t>
+      </w:r>
+      <w:r>
+        <w:rPr>
+          <w:rFonts w:ascii="Times New Roman" w:hAnsi="Times New Roman"/>
+          <w:sz w:val="22"/>
+        </w:rPr>
+        <w:t xml:space="preserve"> </w:t>
       </w:r>
       <w:r>
         <w:rPr>
@@ -6238,7 +5944,7 @@
           <w:iCs/>
           <w:sz w:val="22"/>
         </w:rPr>
-        <w:t xml:space="preserve">a </w:t>
+        <w:t xml:space="preserve">Calculate the mean and covariance matrix for </w:t>
       </w:r>
       <w:r>
         <w:rPr>
@@ -6247,14 +5953,7 @@
           <w:iCs/>
           <w:sz w:val="22"/>
         </w:rPr>
-        <w:t>pairs plot.</w:t>
-      </w:r>
-      <w:r>
-        <w:rPr>
-          <w:rFonts w:ascii="Times New Roman" w:hAnsi="Times New Roman"/>
-          <w:sz w:val="22"/>
-        </w:rPr>
-        <w:t xml:space="preserve"> </w:t>
+        <w:t xml:space="preserve">your </w:t>
       </w:r>
       <w:r>
         <w:rPr>
@@ -6263,7 +5962,7 @@
           <w:iCs/>
           <w:sz w:val="22"/>
         </w:rPr>
-        <w:t xml:space="preserve">Calculate the mean and covariance matrix for </w:t>
+        <w:t xml:space="preserve">sample of n=100 simulated vectors. </w:t>
       </w:r>
       <w:r>
         <w:rPr>
@@ -6272,7 +5971,7 @@
           <w:iCs/>
           <w:sz w:val="22"/>
         </w:rPr>
-        <w:t xml:space="preserve">your </w:t>
+        <w:t>Use these plots and estimates to describe the</w:t>
       </w:r>
       <w:r>
         <w:rPr>
@@ -6281,7 +5980,7 @@
           <w:iCs/>
           <w:sz w:val="22"/>
         </w:rPr>
-        <w:t xml:space="preserve">sample of n=100 simulated vectors. </w:t>
+        <w:t xml:space="preserve"> patterns of potential scientific interest in the SF-36 data.</w:t>
       </w:r>
       <w:r>
         <w:rPr>
@@ -6290,30 +5989,133 @@
           <w:iCs/>
           <w:sz w:val="22"/>
         </w:rPr>
-        <w:t>Use these plots and estimates to describe the</w:t>
-      </w:r>
-      <w:r>
-        <w:rPr>
-          <w:rFonts w:ascii="Times New Roman" w:hAnsi="Times New Roman"/>
+        <w:t xml:space="preserve"> (10 pts)</w:t>
+      </w:r>
+    </w:p>
+    <w:p>
+      <w:pPr>
+        <w:ind w:left="450"/>
+        <w:rPr>
+          <w:rFonts w:asciiTheme="majorHAnsi" w:hAnsiTheme="majorHAnsi"/>
           <w:i/>
           <w:iCs/>
           <w:sz w:val="22"/>
         </w:rPr>
-        <w:t xml:space="preserve"> patterns of potential scientific interest in the SF-36 data.</w:t>
-      </w:r>
-      <w:r>
-        <w:rPr>
-          <w:rFonts w:ascii="Times New Roman" w:hAnsi="Times New Roman"/>
+      </w:pPr>
+    </w:p>
+    <w:p>
+      <w:pPr>
+        <w:ind w:left="450"/>
+        <w:rPr>
+          <w:rFonts w:asciiTheme="majorHAnsi" w:hAnsiTheme="majorHAnsi"/>
           <w:i/>
           <w:iCs/>
           <w:sz w:val="22"/>
         </w:rPr>
-        <w:t xml:space="preserve"> (10 pts)</w:t>
-      </w:r>
+      </w:pPr>
     </w:p>
     <w:p>
       <w:pPr>
         <w:ind w:left="450"/>
+        <w:rPr>
+          <w:rFonts w:asciiTheme="majorHAnsi" w:hAnsiTheme="majorHAnsi"/>
+          <w:sz w:val="22"/>
+        </w:rPr>
+      </w:pPr>
+    </w:p>
+    <w:p>
+      <w:pPr>
+        <w:ind w:left="450"/>
+        <w:rPr>
+          <w:rFonts w:asciiTheme="majorHAnsi" w:hAnsiTheme="majorHAnsi"/>
+          <w:sz w:val="22"/>
+        </w:rPr>
+      </w:pPr>
+    </w:p>
+    <w:p>
+      <w:pPr>
+        <w:ind w:left="450"/>
+        <w:rPr>
+          <w:rFonts w:asciiTheme="majorHAnsi" w:hAnsiTheme="majorHAnsi"/>
+          <w:sz w:val="22"/>
+        </w:rPr>
+      </w:pPr>
+    </w:p>
+    <w:p>
+      <w:pPr>
+        <w:ind w:left="450"/>
+        <w:rPr>
+          <w:rFonts w:asciiTheme="majorHAnsi" w:hAnsiTheme="majorHAnsi"/>
+          <w:sz w:val="22"/>
+        </w:rPr>
+      </w:pPr>
+    </w:p>
+    <w:p>
+      <w:pPr>
+        <w:rPr>
+          <w:rFonts w:asciiTheme="majorHAnsi" w:hAnsiTheme="majorHAnsi"/>
+          <w:sz w:val="22"/>
+        </w:rPr>
+      </w:pPr>
+    </w:p>
+    <w:p>
+      <w:pPr>
+        <w:rPr>
+          <w:rFonts w:asciiTheme="majorHAnsi" w:hAnsiTheme="majorHAnsi"/>
+          <w:sz w:val="22"/>
+        </w:rPr>
+      </w:pPr>
+    </w:p>
+    <w:p>
+      <w:pPr>
+        <w:rPr>
+          <w:rFonts w:asciiTheme="majorHAnsi" w:hAnsiTheme="majorHAnsi"/>
+          <w:sz w:val="22"/>
+        </w:rPr>
+      </w:pPr>
+    </w:p>
+    <w:p>
+      <w:pPr>
+        <w:rPr>
+          <w:rFonts w:asciiTheme="majorHAnsi" w:hAnsiTheme="majorHAnsi"/>
+          <w:sz w:val="22"/>
+        </w:rPr>
+      </w:pPr>
+    </w:p>
+    <w:p>
+      <w:pPr>
+        <w:rPr>
+          <w:rFonts w:asciiTheme="majorHAnsi" w:hAnsiTheme="majorHAnsi"/>
+          <w:sz w:val="22"/>
+        </w:rPr>
+      </w:pPr>
+    </w:p>
+    <w:p>
+      <w:pPr>
+        <w:rPr>
+          <w:rFonts w:asciiTheme="majorHAnsi" w:hAnsiTheme="majorHAnsi"/>
+          <w:sz w:val="22"/>
+        </w:rPr>
+      </w:pPr>
+    </w:p>
+    <w:p>
+      <w:pPr>
+        <w:rPr>
+          <w:rFonts w:asciiTheme="majorHAnsi" w:hAnsiTheme="majorHAnsi"/>
+          <w:sz w:val="22"/>
+        </w:rPr>
+      </w:pPr>
+    </w:p>
+    <w:p>
+      <w:pPr>
+        <w:rPr>
+          <w:rFonts w:asciiTheme="majorHAnsi" w:hAnsiTheme="majorHAnsi"/>
+          <w:sz w:val="22"/>
+        </w:rPr>
+      </w:pPr>
+    </w:p>
+    <w:p>
+      <w:pPr>
         <w:rPr>
           <w:rFonts w:asciiTheme="majorHAnsi" w:hAnsiTheme="majorHAnsi"/>
           <w:i/>
@@ -6321,141 +6123,40 @@
           <w:sz w:val="22"/>
         </w:rPr>
       </w:pPr>
-    </w:p>
-    <w:p>
-      <w:pPr>
-        <w:ind w:left="450"/>
-        <w:rPr>
-          <w:rFonts w:asciiTheme="majorHAnsi" w:hAnsiTheme="majorHAnsi"/>
+      <w:r>
+        <w:rPr>
+          <w:rFonts w:asciiTheme="majorHAnsi" w:hAnsiTheme="majorHAnsi"/>
+          <w:sz w:val="22"/>
+        </w:rPr>
+        <w:t>8</w:t>
+      </w:r>
+      <w:r>
+        <w:rPr>
+          <w:rFonts w:asciiTheme="majorHAnsi" w:hAnsiTheme="majorHAnsi"/>
+          <w:sz w:val="22"/>
+        </w:rPr>
+        <w:t xml:space="preserve">. </w:t>
+      </w:r>
+      <w:r>
+        <w:rPr>
+          <w:rFonts w:ascii="Times New Roman" w:hAnsi="Times New Roman"/>
           <w:i/>
           <w:iCs/>
           <w:sz w:val="22"/>
         </w:rPr>
-      </w:pPr>
-    </w:p>
-    <w:p>
-      <w:pPr>
-        <w:ind w:left="450"/>
-        <w:rPr>
-          <w:rFonts w:asciiTheme="majorHAnsi" w:hAnsiTheme="majorHAnsi"/>
-          <w:sz w:val="22"/>
-        </w:rPr>
-      </w:pPr>
-    </w:p>
-    <w:p>
-      <w:pPr>
-        <w:ind w:left="450"/>
-        <w:rPr>
-          <w:rFonts w:asciiTheme="majorHAnsi" w:hAnsiTheme="majorHAnsi"/>
-          <w:sz w:val="22"/>
-        </w:rPr>
-      </w:pPr>
-    </w:p>
-    <w:p>
-      <w:pPr>
-        <w:ind w:left="450"/>
-        <w:rPr>
-          <w:rFonts w:asciiTheme="majorHAnsi" w:hAnsiTheme="majorHAnsi"/>
-          <w:sz w:val="22"/>
-        </w:rPr>
-      </w:pPr>
-    </w:p>
-    <w:p>
-      <w:pPr>
-        <w:ind w:left="450"/>
-        <w:rPr>
-          <w:rFonts w:asciiTheme="majorHAnsi" w:hAnsiTheme="majorHAnsi"/>
-          <w:sz w:val="22"/>
-        </w:rPr>
-      </w:pPr>
-    </w:p>
-    <w:p>
-      <w:pPr>
-        <w:rPr>
-          <w:rFonts w:asciiTheme="majorHAnsi" w:hAnsiTheme="majorHAnsi"/>
-          <w:sz w:val="22"/>
-        </w:rPr>
-      </w:pPr>
-    </w:p>
-    <w:p>
-      <w:pPr>
-        <w:rPr>
-          <w:rFonts w:asciiTheme="majorHAnsi" w:hAnsiTheme="majorHAnsi"/>
-          <w:sz w:val="22"/>
-        </w:rPr>
-      </w:pPr>
-    </w:p>
-    <w:p>
-      <w:pPr>
-        <w:rPr>
-          <w:rFonts w:asciiTheme="majorHAnsi" w:hAnsiTheme="majorHAnsi"/>
-          <w:sz w:val="22"/>
-        </w:rPr>
-      </w:pPr>
-    </w:p>
-    <w:p>
-      <w:pPr>
-        <w:rPr>
-          <w:rFonts w:asciiTheme="majorHAnsi" w:hAnsiTheme="majorHAnsi"/>
-          <w:sz w:val="22"/>
-        </w:rPr>
-      </w:pPr>
-    </w:p>
-    <w:p>
-      <w:pPr>
-        <w:rPr>
-          <w:rFonts w:asciiTheme="majorHAnsi" w:hAnsiTheme="majorHAnsi"/>
-          <w:sz w:val="22"/>
-        </w:rPr>
-      </w:pPr>
-    </w:p>
-    <w:p>
-      <w:pPr>
-        <w:rPr>
-          <w:rFonts w:asciiTheme="majorHAnsi" w:hAnsiTheme="majorHAnsi"/>
-          <w:sz w:val="22"/>
-        </w:rPr>
-      </w:pPr>
-    </w:p>
-    <w:p>
-      <w:pPr>
-        <w:rPr>
-          <w:rFonts w:asciiTheme="majorHAnsi" w:hAnsiTheme="majorHAnsi"/>
-          <w:sz w:val="22"/>
-        </w:rPr>
-      </w:pPr>
-    </w:p>
-    <w:p>
-      <w:pPr>
-        <w:rPr>
-          <w:rFonts w:asciiTheme="majorHAnsi" w:hAnsiTheme="majorHAnsi"/>
-          <w:sz w:val="22"/>
-        </w:rPr>
-      </w:pPr>
-    </w:p>
-    <w:p>
-      <w:pPr>
-        <w:rPr>
-          <w:rFonts w:asciiTheme="majorHAnsi" w:hAnsiTheme="majorHAnsi"/>
+        <w:t xml:space="preserve">Calculate the autocorrelation matrix and </w:t>
+      </w:r>
+      <w:proofErr w:type="spellStart"/>
+      <w:r>
+        <w:rPr>
+          <w:rFonts w:ascii="Times New Roman" w:hAnsi="Times New Roman"/>
           <w:i/>
           <w:iCs/>
           <w:sz w:val="22"/>
         </w:rPr>
-      </w:pPr>
-      <w:r>
-        <w:rPr>
-          <w:rFonts w:asciiTheme="majorHAnsi" w:hAnsiTheme="majorHAnsi"/>
-          <w:sz w:val="22"/>
-        </w:rPr>
-        <w:t>8</w:t>
-      </w:r>
-      <w:r>
-        <w:rPr>
-          <w:rFonts w:asciiTheme="majorHAnsi" w:hAnsiTheme="majorHAnsi"/>
-          <w:sz w:val="22"/>
-        </w:rPr>
-        <w:t xml:space="preserve">. </w:t>
-      </w:r>
+        <w:t>autcorrelation</w:t>
+      </w:r>
+      <w:proofErr w:type="spellEnd"/>
       <w:r>
         <w:rPr>
           <w:rFonts w:ascii="Times New Roman" w:hAnsi="Times New Roman"/>
@@ -6463,9 +6164,8 @@
           <w:iCs/>
           <w:sz w:val="22"/>
         </w:rPr>
-        <w:t xml:space="preserve">Calculate the autocorrelation matrix and </w:t>
-      </w:r>
-      <w:proofErr w:type="spellStart"/>
+        <w:t xml:space="preserve"> function for your simulated data</w:t>
+      </w:r>
       <w:r>
         <w:rPr>
           <w:rFonts w:ascii="Times New Roman" w:hAnsi="Times New Roman"/>
@@ -6473,9 +6173,8 @@
           <w:iCs/>
           <w:sz w:val="22"/>
         </w:rPr>
-        <w:t>autcorrelation</w:t>
-      </w:r>
-      <w:proofErr w:type="spellEnd"/>
+        <w:t>.</w:t>
+      </w:r>
       <w:r>
         <w:rPr>
           <w:rFonts w:ascii="Times New Roman" w:hAnsi="Times New Roman"/>
@@ -6483,7 +6182,7 @@
           <w:iCs/>
           <w:sz w:val="22"/>
         </w:rPr>
-        <w:t xml:space="preserve"> function for your simulated data</w:t>
+        <w:t xml:space="preserve"> Describe what else these estimates </w:t>
       </w:r>
       <w:r>
         <w:rPr>
@@ -6492,7 +6191,7 @@
           <w:iCs/>
           <w:sz w:val="22"/>
         </w:rPr>
-        <w:t>.</w:t>
+        <w:t>contribute to our understanding of</w:t>
       </w:r>
       <w:r>
         <w:rPr>
@@ -6501,7 +6200,7 @@
           <w:iCs/>
           <w:sz w:val="22"/>
         </w:rPr>
-        <w:t xml:space="preserve"> Describe what else these estimates </w:t>
+        <w:t xml:space="preserve"> the SF-36 data.</w:t>
       </w:r>
       <w:r>
         <w:rPr>
@@ -6510,166 +6209,120 @@
           <w:iCs/>
           <w:sz w:val="22"/>
         </w:rPr>
-        <w:t>contribute to our understanding of</w:t>
-      </w:r>
-      <w:r>
-        <w:rPr>
-          <w:rFonts w:ascii="Times New Roman" w:hAnsi="Times New Roman"/>
+        <w:t xml:space="preserve"> (10 pts)</w:t>
+      </w:r>
+    </w:p>
+    <w:p>
+      <w:pPr>
+        <w:ind w:left="450"/>
+        <w:rPr>
+          <w:rFonts w:asciiTheme="majorHAnsi" w:hAnsiTheme="majorHAnsi"/>
           <w:i/>
           <w:iCs/>
           <w:sz w:val="22"/>
         </w:rPr>
-        <w:t xml:space="preserve"> the SF-36 data.</w:t>
-      </w:r>
-      <w:r>
-        <w:rPr>
-          <w:rFonts w:ascii="Times New Roman" w:hAnsi="Times New Roman"/>
+      </w:pPr>
+    </w:p>
+    <w:p>
+      <w:pPr>
+        <w:ind w:left="450"/>
+        <w:rPr>
+          <w:rFonts w:asciiTheme="majorHAnsi" w:hAnsiTheme="majorHAnsi"/>
           <w:i/>
           <w:iCs/>
           <w:sz w:val="22"/>
         </w:rPr>
-        <w:t xml:space="preserve"> (10 pts)</w:t>
-      </w:r>
+      </w:pPr>
     </w:p>
     <w:p>
       <w:pPr>
         <w:ind w:left="450"/>
+        <w:rPr>
+          <w:rFonts w:asciiTheme="majorHAnsi" w:hAnsiTheme="majorHAnsi"/>
+          <w:sz w:val="22"/>
+        </w:rPr>
+      </w:pPr>
+    </w:p>
+    <w:p>
+      <w:pPr>
+        <w:ind w:left="450"/>
+        <w:rPr>
+          <w:rFonts w:asciiTheme="majorHAnsi" w:hAnsiTheme="majorHAnsi"/>
+          <w:sz w:val="22"/>
+        </w:rPr>
+      </w:pPr>
+    </w:p>
+    <w:p>
+      <w:pPr>
+        <w:ind w:left="450"/>
+        <w:rPr>
+          <w:rFonts w:asciiTheme="majorHAnsi" w:hAnsiTheme="majorHAnsi"/>
+          <w:sz w:val="22"/>
+        </w:rPr>
+      </w:pPr>
+    </w:p>
+    <w:p>
+      <w:pPr>
+        <w:ind w:left="450"/>
+        <w:rPr>
+          <w:rFonts w:asciiTheme="majorHAnsi" w:hAnsiTheme="majorHAnsi"/>
+          <w:sz w:val="22"/>
+        </w:rPr>
+      </w:pPr>
+    </w:p>
+    <w:p>
+      <w:pPr>
+        <w:rPr>
+          <w:rFonts w:ascii="Times New Roman" w:hAnsi="Times New Roman"/>
+          <w:sz w:val="22"/>
+        </w:rPr>
+      </w:pPr>
+      <w:r>
         <w:rPr>
           <w:rFonts w:asciiTheme="majorHAnsi" w:hAnsiTheme="majorHAnsi"/>
           <w:i/>
           <w:iCs/>
           <w:sz w:val="22"/>
         </w:rPr>
-      </w:pPr>
-    </w:p>
-    <w:p>
-      <w:pPr>
-        <w:ind w:left="450"/>
+        <w:t>9.</w:t>
+      </w:r>
+      <w:r>
         <w:rPr>
           <w:rFonts w:asciiTheme="majorHAnsi" w:hAnsiTheme="majorHAnsi"/>
           <w:i/>
           <w:iCs/>
           <w:sz w:val="22"/>
         </w:rPr>
-      </w:pPr>
-    </w:p>
-    <w:p>
-      <w:pPr>
-        <w:ind w:left="450"/>
-        <w:rPr>
-          <w:rFonts w:asciiTheme="majorHAnsi" w:hAnsiTheme="majorHAnsi"/>
-          <w:sz w:val="22"/>
-        </w:rPr>
-      </w:pPr>
-    </w:p>
-    <w:p>
-      <w:pPr>
-        <w:ind w:left="450"/>
-        <w:rPr>
-          <w:rFonts w:asciiTheme="majorHAnsi" w:hAnsiTheme="majorHAnsi"/>
-          <w:sz w:val="22"/>
-        </w:rPr>
-      </w:pPr>
-    </w:p>
-    <w:p>
-      <w:pPr>
-        <w:ind w:left="450"/>
-        <w:rPr>
-          <w:rFonts w:asciiTheme="majorHAnsi" w:hAnsiTheme="majorHAnsi"/>
-          <w:sz w:val="22"/>
-        </w:rPr>
-      </w:pPr>
-    </w:p>
-    <w:p>
-      <w:pPr>
-        <w:ind w:left="450"/>
-        <w:rPr>
-          <w:rFonts w:asciiTheme="majorHAnsi" w:hAnsiTheme="majorHAnsi"/>
-          <w:sz w:val="22"/>
-        </w:rPr>
-      </w:pPr>
-    </w:p>
-    <w:p>
-      <w:pPr>
-        <w:rPr>
-          <w:rFonts w:ascii="Times New Roman" w:hAnsi="Times New Roman"/>
-          <w:sz w:val="22"/>
-        </w:rPr>
-      </w:pPr>
-      <w:r>
-        <w:rPr>
-          <w:rFonts w:asciiTheme="majorHAnsi" w:hAnsiTheme="majorHAnsi"/>
+        <w:t xml:space="preserve"> </w:t>
+      </w:r>
+      <w:r>
+        <w:rPr>
+          <w:rFonts w:ascii="Times New Roman" w:hAnsi="Times New Roman"/>
           <w:i/>
           <w:iCs/>
           <w:sz w:val="22"/>
         </w:rPr>
-        <w:t>9.</w:t>
-      </w:r>
-      <w:r>
-        <w:rPr>
-          <w:rFonts w:asciiTheme="majorHAnsi" w:hAnsiTheme="majorHAnsi"/>
+        <w:t>Now generate a new data set in a multilevel manner, producing a 100 x 5 matrix, call it Y.</w:t>
+      </w:r>
+      <w:r>
+        <w:rPr>
+          <w:rFonts w:ascii="Times New Roman" w:hAnsi="Times New Roman"/>
           <w:i/>
           <w:iCs/>
           <w:sz w:val="22"/>
         </w:rPr>
+        <w:t xml:space="preserve"> (10 pts)</w:t>
+      </w:r>
+      <w:r>
+        <w:rPr>
+          <w:rFonts w:ascii="Times New Roman" w:hAnsi="Times New Roman"/>
+          <w:sz w:val="22"/>
+        </w:rPr>
         <w:t xml:space="preserve"> </w:t>
       </w:r>
-      <w:r>
-        <w:rPr>
-          <w:rFonts w:ascii="Times New Roman" w:hAnsi="Times New Roman"/>
-          <w:i/>
-          <w:iCs/>
-          <w:sz w:val="22"/>
-        </w:rPr>
-        <w:t>Now generate a new data set in a multilevel manner</w:t>
-      </w:r>
-      <w:r>
-        <w:rPr>
-          <w:rFonts w:ascii="Times New Roman" w:hAnsi="Times New Roman"/>
-          <w:i/>
-          <w:iCs/>
-          <w:sz w:val="22"/>
-        </w:rPr>
-        <w:t>, producing a 100 x 5 matrix</w:t>
-      </w:r>
-      <w:r>
-        <w:rPr>
-          <w:rFonts w:ascii="Times New Roman" w:hAnsi="Times New Roman"/>
-          <w:i/>
-          <w:iCs/>
-          <w:sz w:val="22"/>
-        </w:rPr>
-        <w:t>, call it Y</w:t>
-      </w:r>
-      <w:r>
-        <w:rPr>
-          <w:rFonts w:ascii="Times New Roman" w:hAnsi="Times New Roman"/>
-          <w:i/>
-          <w:iCs/>
-          <w:sz w:val="22"/>
-        </w:rPr>
-        <w:t>.</w:t>
-      </w:r>
-      <w:r>
-        <w:rPr>
-          <w:rFonts w:ascii="Times New Roman" w:hAnsi="Times New Roman"/>
-          <w:i/>
-          <w:iCs/>
-          <w:sz w:val="22"/>
-        </w:rPr>
-        <w:t xml:space="preserve"> (10 pts)</w:t>
-      </w:r>
-      <w:r>
-        <w:rPr>
-          <w:rFonts w:ascii="Times New Roman" w:hAnsi="Times New Roman"/>
-          <w:sz w:val="22"/>
-        </w:rPr>
-        <w:t xml:space="preserve"> </w:t>
-      </w:r>
-    </w:p>
-    <w:p>
-      <w:pPr>
-        <w:ind w:left="450"/>
+    </w:p>
+    <w:p>
+      <w:pPr>
         <w:rPr>
           <w:rFonts w:asciiTheme="majorHAnsi" w:hAnsiTheme="majorHAnsi"/>
           <w:sz w:val="22"/>
@@ -8083,23 +7736,7 @@
           <w:rFonts w:asciiTheme="majorHAnsi" w:hAnsiTheme="majorHAnsi"/>
           <w:sz w:val="22"/>
         </w:rPr>
-        <w:t xml:space="preserve"> independent univariate Gaussian </w:t>
-      </w:r>
-      <w:proofErr w:type="gramStart"/>
-      <w:r>
-        <w:rPr>
-          <w:rFonts w:asciiTheme="majorHAnsi" w:hAnsiTheme="majorHAnsi"/>
-          <w:sz w:val="22"/>
-        </w:rPr>
-        <w:t>variates</w:t>
-      </w:r>
-      <w:proofErr w:type="gramEnd"/>
-      <w:r>
-        <w:rPr>
-          <w:rFonts w:asciiTheme="majorHAnsi" w:hAnsiTheme="majorHAnsi"/>
-          <w:sz w:val="22"/>
-        </w:rPr>
-        <w:t xml:space="preserve"> with mean zero and variance 1</w:t>
+        <w:t xml:space="preserve"> independent univariate Gaussian variates with mean zero and variance 1</w:t>
       </w:r>
       <w:r>
         <w:rPr>
@@ -8303,23 +7940,7 @@
           <w:iCs/>
           <w:sz w:val="22"/>
         </w:rPr>
-        <w:t>display your simulated data using a spaghetti plot and pairs plot.</w:t>
-      </w:r>
-      <w:r>
-        <w:rPr>
-          <w:rFonts w:ascii="Times New Roman" w:hAnsi="Times New Roman"/>
-          <w:i/>
-          <w:iCs/>
-          <w:sz w:val="22"/>
-        </w:rPr>
-        <w:t xml:space="preserve"> (10 pts)</w:t>
-      </w:r>
-      <w:r>
-        <w:rPr>
-          <w:rFonts w:ascii="Times New Roman" w:hAnsi="Times New Roman"/>
-          <w:sz w:val="22"/>
-        </w:rPr>
-        <w:t xml:space="preserve"> </w:t>
+        <w:t>display your simulated data using a spaghetti plot and pairs plot. (10 pts)</w:t>
       </w:r>
     </w:p>
     <w:p>

</xml_diff>